<commit_message>
some correction, impressed use array[USER_MAX]
</commit_message>
<xml_diff>
--- a/DSA Homework 2.docx
+++ b/DSA Homework 2.docx
@@ -1270,20 +1270,2025 @@
         </w:rPr>
         <w:t>] = input;</w:t>
       </w:r>
+    </w:p>
+    <w:p>
+      <w:pPr>
+        <w:rPr>
+          <w:rFonts w:ascii="Comic Sans MS" w:hAnsi="Comic Sans MS"/>
+        </w:rPr>
+      </w:pPr>
+      <w:r>
+        <w:rPr>
+          <w:rFonts w:ascii="Comic Sans MS" w:hAnsi="Comic Sans MS"/>
+        </w:rPr>
+        <w:t>}</w:t>
+      </w:r>
+    </w:p>
+    <w:p>
+      <w:pPr>
+        <w:rPr>
+          <w:rFonts w:ascii="Comic Sans MS" w:hAnsi="Comic Sans MS"/>
+          <w:b/>
+        </w:rPr>
+      </w:pPr>
+      <w:r>
+        <w:rPr>
+          <w:rFonts w:ascii="Comic Sans MS" w:hAnsi="Comic Sans MS"/>
+          <w:b/>
+        </w:rPr>
+        <w:t>Memory layout :</w:t>
+      </w:r>
+    </w:p>
+    <w:p>
+      <w:pPr>
+        <w:rPr>
+          <w:rFonts w:ascii="Comic Sans MS" w:hAnsi="Comic Sans MS"/>
+        </w:rPr>
+      </w:pPr>
+    </w:p>
+    <w:p>
+      <w:pPr>
+        <w:rPr>
+          <w:rFonts w:ascii="Comic Sans MS" w:hAnsi="Comic Sans MS"/>
+        </w:rPr>
+      </w:pPr>
+    </w:p>
+    <w:p>
+      <w:pPr>
+        <w:rPr>
+          <w:rFonts w:ascii="Comic Sans MS" w:hAnsi="Comic Sans MS"/>
+        </w:rPr>
+      </w:pPr>
+    </w:p>
+    <w:p>
+      <w:pPr>
+        <w:rPr>
+          <w:rFonts w:ascii="Comic Sans MS" w:hAnsi="Comic Sans MS"/>
+        </w:rPr>
+      </w:pPr>
+    </w:p>
+    <w:p>
+      <w:pPr>
+        <w:rPr>
+          <w:rFonts w:ascii="Comic Sans MS" w:hAnsi="Comic Sans MS"/>
+        </w:rPr>
+      </w:pPr>
+    </w:p>
+    <w:p>
+      <w:pPr>
+        <w:rPr>
+          <w:rFonts w:ascii="Comic Sans MS" w:hAnsi="Comic Sans MS"/>
+        </w:rPr>
+      </w:pPr>
+    </w:p>
+    <w:p>
+      <w:pPr>
+        <w:rPr>
+          <w:rFonts w:ascii="Comic Sans MS" w:hAnsi="Comic Sans MS"/>
+          <w:b/>
+        </w:rPr>
+      </w:pPr>
+      <w:r>
+        <w:rPr>
+          <w:rFonts w:ascii="Comic Sans MS" w:hAnsi="Comic Sans MS"/>
+          <w:b/>
+        </w:rPr>
+        <w:t xml:space="preserve">2.2 </w:t>
+      </w:r>
+      <w:r>
+        <w:rPr>
+          <w:rFonts w:ascii="Comic Sans MS" w:hAnsi="Comic Sans MS"/>
+          <w:b/>
+        </w:rPr>
+        <w:t>(3)</w:t>
+      </w:r>
+    </w:p>
+    <w:p>
+      <w:pPr>
+        <w:rPr>
+          <w:rFonts w:ascii="Comic Sans MS" w:hAnsi="Comic Sans MS"/>
+        </w:rPr>
+      </w:pPr>
+      <w:r>
+        <w:rPr>
+          <w:rFonts w:ascii="Comic Sans MS" w:hAnsi="Comic Sans MS"/>
+          <w:color w:val="0070C0"/>
+        </w:rPr>
+        <w:t>class</w:t>
+      </w:r>
+      <w:r>
+        <w:rPr>
+          <w:rFonts w:ascii="Comic Sans MS" w:hAnsi="Comic Sans MS"/>
+        </w:rPr>
+        <w:t xml:space="preserve"> LinkList {</w:t>
+      </w:r>
+    </w:p>
+    <w:p>
+      <w:pPr>
+        <w:rPr>
+          <w:rFonts w:ascii="Comic Sans MS" w:hAnsi="Comic Sans MS"/>
+          <w:color w:val="FF0000"/>
+        </w:rPr>
+      </w:pPr>
+      <w:r>
+        <w:rPr>
+          <w:rFonts w:ascii="Comic Sans MS" w:hAnsi="Comic Sans MS"/>
+        </w:rPr>
+        <w:tab/>
+      </w:r>
+      <w:r>
+        <w:rPr>
+          <w:rFonts w:ascii="Comic Sans MS" w:hAnsi="Comic Sans MS"/>
+          <w:color w:val="FF0000"/>
+        </w:rPr>
+        <w:t>public:</w:t>
+      </w:r>
+    </w:p>
+    <w:p>
+      <w:pPr>
+        <w:rPr>
+          <w:rFonts w:ascii="Comic Sans MS" w:hAnsi="Comic Sans MS"/>
+        </w:rPr>
+      </w:pPr>
+      <w:r>
+        <w:rPr>
+          <w:rFonts w:ascii="Comic Sans MS" w:hAnsi="Comic Sans MS"/>
+        </w:rPr>
+        <w:tab/>
+      </w:r>
+      <w:r>
+        <w:rPr>
+          <w:rFonts w:ascii="Comic Sans MS" w:hAnsi="Comic Sans MS"/>
+        </w:rPr>
+        <w:tab/>
+        <w:t>//data...</w:t>
+      </w:r>
+    </w:p>
+    <w:p>
+      <w:pPr>
+        <w:rPr>
+          <w:rFonts w:ascii="Comic Sans MS" w:hAnsi="Comic Sans MS"/>
+        </w:rPr>
+      </w:pPr>
+      <w:r>
+        <w:rPr>
+          <w:rFonts w:ascii="Comic Sans MS" w:hAnsi="Comic Sans MS"/>
+        </w:rPr>
+        <w:tab/>
+      </w:r>
+      <w:r>
+        <w:rPr>
+          <w:rFonts w:ascii="Comic Sans MS" w:hAnsi="Comic Sans MS"/>
+        </w:rPr>
+        <w:tab/>
+        <w:t>LinkList *next;</w:t>
+      </w:r>
+    </w:p>
+    <w:p>
+      <w:pPr>
+        <w:rPr>
+          <w:rFonts w:ascii="Comic Sans MS" w:hAnsi="Comic Sans MS"/>
+        </w:rPr>
+      </w:pPr>
+      <w:r>
+        <w:rPr>
+          <w:rFonts w:ascii="Comic Sans MS" w:hAnsi="Comic Sans MS"/>
+        </w:rPr>
+        <w:t>};</w:t>
+      </w:r>
+    </w:p>
+    <w:p>
+      <w:pPr>
+        <w:rPr>
+          <w:rFonts w:ascii="Comic Sans MS" w:hAnsi="Comic Sans MS"/>
+        </w:rPr>
+      </w:pPr>
+      <w:r>
+        <w:rPr>
+          <w:rFonts w:ascii="Comic Sans MS" w:hAnsi="Comic Sans MS"/>
+          <w:color w:val="0070C0"/>
+        </w:rPr>
+        <w:t>bool</w:t>
+      </w:r>
+      <w:r>
+        <w:rPr>
+          <w:rFonts w:ascii="Comic Sans MS" w:hAnsi="Comic Sans MS"/>
+        </w:rPr>
+        <w:t xml:space="preserve"> isSame(LinkList *L_head, LinkList *M_head) {</w:t>
+      </w:r>
+    </w:p>
+    <w:p>
+      <w:pPr>
+        <w:rPr>
+          <w:rFonts w:ascii="Comic Sans MS" w:hAnsi="Comic Sans MS"/>
+        </w:rPr>
+      </w:pPr>
+      <w:r>
+        <w:rPr>
+          <w:rFonts w:ascii="Comic Sans MS" w:hAnsi="Comic Sans MS"/>
+        </w:rPr>
+        <w:tab/>
+        <w:t>LinkList *start_L = L_head;</w:t>
+      </w:r>
+    </w:p>
+    <w:p>
+      <w:pPr>
+        <w:rPr>
+          <w:rFonts w:ascii="Comic Sans MS" w:hAnsi="Comic Sans MS"/>
+        </w:rPr>
+      </w:pPr>
+      <w:r>
+        <w:rPr>
+          <w:rFonts w:ascii="Comic Sans MS" w:hAnsi="Comic Sans MS"/>
+        </w:rPr>
+        <w:tab/>
+        <w:t>LinkList *start_M = M_head;</w:t>
+      </w:r>
+    </w:p>
+    <w:p>
+      <w:pPr>
+        <w:rPr>
+          <w:rFonts w:ascii="Comic Sans MS" w:hAnsi="Comic Sans MS"/>
+        </w:rPr>
+      </w:pPr>
+      <w:r>
+        <w:rPr>
+          <w:rFonts w:ascii="Comic Sans MS" w:hAnsi="Comic Sans MS"/>
+        </w:rPr>
+        <w:tab/>
+      </w:r>
+      <w:r>
+        <w:rPr>
+          <w:rFonts w:ascii="Comic Sans MS" w:hAnsi="Comic Sans MS"/>
+          <w:color w:val="0070C0"/>
+        </w:rPr>
+        <w:t>int</w:t>
+      </w:r>
+      <w:r>
+        <w:rPr>
+          <w:rFonts w:ascii="Comic Sans MS" w:hAnsi="Comic Sans MS"/>
+        </w:rPr>
+        <w:t xml:space="preserve"> headsame = 0;</w:t>
+      </w:r>
+    </w:p>
+    <w:p>
+      <w:pPr>
+        <w:rPr>
+          <w:rFonts w:ascii="Comic Sans MS" w:hAnsi="Comic Sans MS"/>
+        </w:rPr>
+      </w:pPr>
+      <w:r>
+        <w:rPr>
+          <w:rFonts w:ascii="Comic Sans MS" w:hAnsi="Comic Sans MS"/>
+        </w:rPr>
+        <w:tab/>
+      </w:r>
+      <w:r>
+        <w:rPr>
+          <w:rFonts w:ascii="Comic Sans MS" w:hAnsi="Comic Sans MS"/>
+          <w:color w:val="FF0000"/>
+        </w:rPr>
+        <w:t>do</w:t>
+      </w:r>
+      <w:r>
+        <w:rPr>
+          <w:rFonts w:ascii="Comic Sans MS" w:hAnsi="Comic Sans MS"/>
+        </w:rPr>
+        <w:t xml:space="preserve"> {</w:t>
+      </w:r>
+    </w:p>
+    <w:p>
+      <w:pPr>
+        <w:rPr>
+          <w:rFonts w:ascii="Comic Sans MS" w:hAnsi="Comic Sans MS"/>
+        </w:rPr>
+      </w:pPr>
+      <w:r>
+        <w:rPr>
+          <w:rFonts w:ascii="Comic Sans MS" w:hAnsi="Comic Sans MS"/>
+        </w:rPr>
+        <w:tab/>
+      </w:r>
+      <w:r>
+        <w:rPr>
+          <w:rFonts w:ascii="Comic Sans MS" w:hAnsi="Comic Sans MS"/>
+        </w:rPr>
+        <w:tab/>
+      </w:r>
+      <w:r>
+        <w:rPr>
+          <w:rFonts w:ascii="Comic Sans MS" w:hAnsi="Comic Sans MS"/>
+          <w:color w:val="FF0000"/>
+        </w:rPr>
+        <w:t>if</w:t>
+      </w:r>
+      <w:r>
+        <w:rPr>
+          <w:rFonts w:ascii="Comic Sans MS" w:hAnsi="Comic Sans MS"/>
+        </w:rPr>
+        <w:t xml:space="preserve"> (start_L-&gt;data == M_head-&gt;data) {</w:t>
+      </w:r>
+    </w:p>
+    <w:p>
+      <w:pPr>
+        <w:rPr>
+          <w:rFonts w:ascii="Comic Sans MS" w:hAnsi="Comic Sans MS"/>
+        </w:rPr>
+      </w:pPr>
+      <w:r>
+        <w:rPr>
+          <w:rFonts w:ascii="Comic Sans MS" w:hAnsi="Comic Sans MS"/>
+        </w:rPr>
+        <w:tab/>
+      </w:r>
+      <w:r>
+        <w:rPr>
+          <w:rFonts w:ascii="Comic Sans MS" w:hAnsi="Comic Sans MS"/>
+        </w:rPr>
+        <w:tab/>
+      </w:r>
+      <w:r>
+        <w:rPr>
+          <w:rFonts w:ascii="Comic Sans MS" w:hAnsi="Comic Sans MS"/>
+        </w:rPr>
+        <w:tab/>
+        <w:t>headsame = 1;</w:t>
+      </w:r>
+    </w:p>
+    <w:p>
+      <w:pPr>
+        <w:rPr>
+          <w:rFonts w:ascii="Comic Sans MS" w:hAnsi="Comic Sans MS"/>
+        </w:rPr>
+      </w:pPr>
+      <w:r>
+        <w:rPr>
+          <w:rFonts w:ascii="Comic Sans MS" w:hAnsi="Comic Sans MS"/>
+        </w:rPr>
+        <w:tab/>
+      </w:r>
+      <w:r>
+        <w:rPr>
+          <w:rFonts w:ascii="Comic Sans MS" w:hAnsi="Comic Sans MS"/>
+        </w:rPr>
+        <w:tab/>
+      </w:r>
+      <w:r>
+        <w:rPr>
+          <w:rFonts w:ascii="Comic Sans MS" w:hAnsi="Comic Sans MS"/>
+        </w:rPr>
+        <w:tab/>
+      </w:r>
+      <w:r>
+        <w:rPr>
+          <w:rFonts w:ascii="Comic Sans MS" w:hAnsi="Comic Sans MS"/>
+          <w:color w:val="FF0000"/>
+        </w:rPr>
+        <w:t>break</w:t>
+      </w:r>
+      <w:r>
+        <w:rPr>
+          <w:rFonts w:ascii="Comic Sans MS" w:hAnsi="Comic Sans MS"/>
+        </w:rPr>
+        <w:t>;</w:t>
+      </w:r>
+    </w:p>
+    <w:p>
+      <w:pPr>
+        <w:rPr>
+          <w:rFonts w:ascii="Comic Sans MS" w:hAnsi="Comic Sans MS"/>
+        </w:rPr>
+      </w:pPr>
+      <w:r>
+        <w:rPr>
+          <w:rFonts w:ascii="Comic Sans MS" w:hAnsi="Comic Sans MS"/>
+        </w:rPr>
+        <w:tab/>
+      </w:r>
+      <w:r>
+        <w:rPr>
+          <w:rFonts w:ascii="Comic Sans MS" w:hAnsi="Comic Sans MS"/>
+        </w:rPr>
+        <w:tab/>
+        <w:t>}</w:t>
+      </w:r>
+    </w:p>
+    <w:p>
+      <w:pPr>
+        <w:rPr>
+          <w:rFonts w:ascii="Comic Sans MS" w:hAnsi="Comic Sans MS"/>
+        </w:rPr>
+      </w:pPr>
+      <w:r>
+        <w:rPr>
+          <w:rFonts w:ascii="Comic Sans MS" w:hAnsi="Comic Sans MS"/>
+        </w:rPr>
+        <w:tab/>
+      </w:r>
+      <w:r>
+        <w:rPr>
+          <w:rFonts w:ascii="Comic Sans MS" w:hAnsi="Comic Sans MS"/>
+        </w:rPr>
+        <w:tab/>
+        <w:t>start_L = start_L-&gt;next;</w:t>
+      </w:r>
+    </w:p>
+    <w:p>
+      <w:pPr>
+        <w:rPr>
+          <w:rFonts w:ascii="Comic Sans MS" w:hAnsi="Comic Sans MS"/>
+        </w:rPr>
+      </w:pPr>
+      <w:r>
+        <w:rPr>
+          <w:rFonts w:ascii="Comic Sans MS" w:hAnsi="Comic Sans MS"/>
+        </w:rPr>
+        <w:tab/>
+        <w:t xml:space="preserve">} </w:t>
+      </w:r>
+      <w:r>
+        <w:rPr>
+          <w:rFonts w:ascii="Comic Sans MS" w:hAnsi="Comic Sans MS"/>
+          <w:color w:val="FF0000"/>
+        </w:rPr>
+        <w:t>while</w:t>
+      </w:r>
+      <w:r>
+        <w:rPr>
+          <w:rFonts w:ascii="Comic Sans MS" w:hAnsi="Comic Sans MS"/>
+        </w:rPr>
+        <w:t xml:space="preserve"> (start_L =! L_head);</w:t>
+      </w:r>
+    </w:p>
+    <w:p>
+      <w:pPr>
+        <w:rPr>
+          <w:rFonts w:ascii="Comic Sans MS" w:hAnsi="Comic Sans MS"/>
+        </w:rPr>
+      </w:pPr>
+    </w:p>
+    <w:p>
+      <w:pPr>
+        <w:rPr>
+          <w:rFonts w:ascii="Comic Sans MS" w:hAnsi="Comic Sans MS"/>
+        </w:rPr>
+      </w:pPr>
+      <w:r>
+        <w:rPr>
+          <w:rFonts w:ascii="Comic Sans MS" w:hAnsi="Comic Sans MS"/>
+        </w:rPr>
+        <w:lastRenderedPageBreak/>
+        <w:tab/>
+      </w:r>
+      <w:r>
+        <w:rPr>
+          <w:rFonts w:ascii="Comic Sans MS" w:hAnsi="Comic Sans MS"/>
+          <w:color w:val="FF0000"/>
+        </w:rPr>
+        <w:t>if</w:t>
+      </w:r>
+      <w:r>
+        <w:rPr>
+          <w:rFonts w:ascii="Comic Sans MS" w:hAnsi="Comic Sans MS"/>
+        </w:rPr>
+        <w:t xml:space="preserve"> (headsame) {</w:t>
+      </w:r>
+    </w:p>
+    <w:p>
+      <w:pPr>
+        <w:rPr>
+          <w:rFonts w:ascii="Comic Sans MS" w:hAnsi="Comic Sans MS"/>
+        </w:rPr>
+      </w:pPr>
+      <w:r>
+        <w:rPr>
+          <w:rFonts w:ascii="Comic Sans MS" w:hAnsi="Comic Sans MS"/>
+        </w:rPr>
+        <w:tab/>
+      </w:r>
+      <w:r>
+        <w:rPr>
+          <w:rFonts w:ascii="Comic Sans MS" w:hAnsi="Comic Sans MS"/>
+        </w:rPr>
+        <w:tab/>
+      </w:r>
+      <w:r>
+        <w:rPr>
+          <w:rFonts w:ascii="Comic Sans MS" w:hAnsi="Comic Sans MS"/>
+          <w:color w:val="FF0000"/>
+        </w:rPr>
+        <w:t>do</w:t>
+      </w:r>
+      <w:r>
+        <w:rPr>
+          <w:rFonts w:ascii="Comic Sans MS" w:hAnsi="Comic Sans MS"/>
+        </w:rPr>
+        <w:t xml:space="preserve"> {</w:t>
+      </w:r>
+    </w:p>
+    <w:p>
+      <w:pPr>
+        <w:rPr>
+          <w:rFonts w:ascii="Comic Sans MS" w:hAnsi="Comic Sans MS"/>
+        </w:rPr>
+      </w:pPr>
+      <w:r>
+        <w:rPr>
+          <w:rFonts w:ascii="Comic Sans MS" w:hAnsi="Comic Sans MS"/>
+        </w:rPr>
+        <w:tab/>
+      </w:r>
+      <w:r>
+        <w:rPr>
+          <w:rFonts w:ascii="Comic Sans MS" w:hAnsi="Comic Sans MS"/>
+        </w:rPr>
+        <w:tab/>
+      </w:r>
+      <w:r>
+        <w:rPr>
+          <w:rFonts w:ascii="Comic Sans MS" w:hAnsi="Comic Sans MS"/>
+        </w:rPr>
+        <w:tab/>
+      </w:r>
+      <w:r>
+        <w:rPr>
+          <w:rFonts w:ascii="Comic Sans MS" w:hAnsi="Comic Sans MS"/>
+          <w:color w:val="FF0000"/>
+        </w:rPr>
+        <w:t>if</w:t>
+      </w:r>
+      <w:r>
+        <w:rPr>
+          <w:rFonts w:ascii="Comic Sans MS" w:hAnsi="Comic Sans MS"/>
+        </w:rPr>
+        <w:t xml:space="preserve"> (start_L-&gt;data != start_M-&gt;data) </w:t>
+      </w:r>
+      <w:r>
+        <w:rPr>
+          <w:rFonts w:ascii="Comic Sans MS" w:hAnsi="Comic Sans MS"/>
+          <w:color w:val="FF0000"/>
+        </w:rPr>
+        <w:t>return</w:t>
+      </w:r>
+      <w:r>
+        <w:rPr>
+          <w:rFonts w:ascii="Comic Sans MS" w:hAnsi="Comic Sans MS"/>
+        </w:rPr>
+        <w:t xml:space="preserve"> false;</w:t>
+      </w:r>
+    </w:p>
+    <w:p>
+      <w:pPr>
+        <w:rPr>
+          <w:rFonts w:ascii="Comic Sans MS" w:hAnsi="Comic Sans MS"/>
+        </w:rPr>
+      </w:pPr>
+      <w:r>
+        <w:rPr>
+          <w:rFonts w:ascii="Comic Sans MS" w:hAnsi="Comic Sans MS"/>
+        </w:rPr>
+        <w:tab/>
+      </w:r>
+      <w:r>
+        <w:rPr>
+          <w:rFonts w:ascii="Comic Sans MS" w:hAnsi="Comic Sans MS"/>
+        </w:rPr>
+        <w:tab/>
+      </w:r>
+      <w:r>
+        <w:rPr>
+          <w:rFonts w:ascii="Comic Sans MS" w:hAnsi="Comic Sans MS"/>
+        </w:rPr>
+        <w:tab/>
+        <w:t>start_L = start_L-&gt;next;</w:t>
+      </w:r>
+    </w:p>
+    <w:p>
+      <w:pPr>
+        <w:rPr>
+          <w:rFonts w:ascii="Comic Sans MS" w:hAnsi="Comic Sans MS"/>
+        </w:rPr>
+      </w:pPr>
+      <w:r>
+        <w:rPr>
+          <w:rFonts w:ascii="Comic Sans MS" w:hAnsi="Comic Sans MS"/>
+        </w:rPr>
+        <w:tab/>
+      </w:r>
+      <w:r>
+        <w:rPr>
+          <w:rFonts w:ascii="Comic Sans MS" w:hAnsi="Comic Sans MS"/>
+        </w:rPr>
+        <w:tab/>
+      </w:r>
+      <w:r>
+        <w:rPr>
+          <w:rFonts w:ascii="Comic Sans MS" w:hAnsi="Comic Sans MS"/>
+        </w:rPr>
+        <w:tab/>
+        <w:t>start_M = start_M-&gt;next;</w:t>
+      </w:r>
+    </w:p>
+    <w:p>
+      <w:pPr>
+        <w:rPr>
+          <w:rFonts w:ascii="Comic Sans MS" w:hAnsi="Comic Sans MS"/>
+        </w:rPr>
+      </w:pPr>
+      <w:r>
+        <w:rPr>
+          <w:rFonts w:ascii="Comic Sans MS" w:hAnsi="Comic Sans MS"/>
+        </w:rPr>
+        <w:tab/>
+      </w:r>
+      <w:r>
+        <w:rPr>
+          <w:rFonts w:ascii="Comic Sans MS" w:hAnsi="Comic Sans MS"/>
+        </w:rPr>
+        <w:tab/>
+        <w:t xml:space="preserve">} </w:t>
+      </w:r>
+      <w:r>
+        <w:rPr>
+          <w:rFonts w:ascii="Comic Sans MS" w:hAnsi="Comic Sans MS"/>
+          <w:color w:val="FF0000"/>
+        </w:rPr>
+        <w:t>while</w:t>
+      </w:r>
+      <w:r>
+        <w:rPr>
+          <w:rFonts w:ascii="Comic Sans MS" w:hAnsi="Comic Sans MS"/>
+        </w:rPr>
+        <w:t xml:space="preserve"> (start_L != L_head);</w:t>
+      </w:r>
+    </w:p>
+    <w:p>
+      <w:pPr>
+        <w:rPr>
+          <w:rFonts w:ascii="Comic Sans MS" w:hAnsi="Comic Sans MS"/>
+        </w:rPr>
+      </w:pPr>
+      <w:r>
+        <w:rPr>
+          <w:rFonts w:ascii="Comic Sans MS" w:hAnsi="Comic Sans MS"/>
+        </w:rPr>
+        <w:tab/>
+      </w:r>
+      <w:r>
+        <w:rPr>
+          <w:rFonts w:ascii="Comic Sans MS" w:hAnsi="Comic Sans MS"/>
+        </w:rPr>
+        <w:tab/>
+      </w:r>
+      <w:r>
+        <w:rPr>
+          <w:rFonts w:ascii="Comic Sans MS" w:hAnsi="Comic Sans MS"/>
+          <w:color w:val="FF0000"/>
+        </w:rPr>
+        <w:t>return</w:t>
+      </w:r>
+      <w:r>
+        <w:rPr>
+          <w:rFonts w:ascii="Comic Sans MS" w:hAnsi="Comic Sans MS"/>
+        </w:rPr>
+        <w:t xml:space="preserve"> true;</w:t>
+      </w:r>
+    </w:p>
+    <w:p>
+      <w:pPr>
+        <w:rPr>
+          <w:rFonts w:ascii="Comic Sans MS" w:hAnsi="Comic Sans MS"/>
+        </w:rPr>
+      </w:pPr>
+      <w:r>
+        <w:rPr>
+          <w:rFonts w:ascii="Comic Sans MS" w:hAnsi="Comic Sans MS"/>
+        </w:rPr>
+        <w:tab/>
+        <w:t xml:space="preserve">} </w:t>
+      </w:r>
+      <w:r>
+        <w:rPr>
+          <w:rFonts w:ascii="Comic Sans MS" w:hAnsi="Comic Sans MS"/>
+          <w:color w:val="FF0000"/>
+        </w:rPr>
+        <w:t>else</w:t>
+      </w:r>
+      <w:r>
+        <w:rPr>
+          <w:rFonts w:ascii="Comic Sans MS" w:hAnsi="Comic Sans MS"/>
+        </w:rPr>
+        <w:t xml:space="preserve"> </w:t>
+      </w:r>
+      <w:r>
+        <w:rPr>
+          <w:rFonts w:ascii="Comic Sans MS" w:hAnsi="Comic Sans MS"/>
+          <w:color w:val="FF0000"/>
+        </w:rPr>
+        <w:t>return</w:t>
+      </w:r>
+      <w:r>
+        <w:rPr>
+          <w:rFonts w:ascii="Comic Sans MS" w:hAnsi="Comic Sans MS"/>
+        </w:rPr>
+        <w:t xml:space="preserve"> false;</w:t>
+      </w:r>
+    </w:p>
+    <w:p>
+      <w:pPr>
+        <w:rPr>
+          <w:rFonts w:ascii="Comic Sans MS" w:hAnsi="Comic Sans MS"/>
+        </w:rPr>
+      </w:pPr>
+      <w:r>
+        <w:rPr>
+          <w:rFonts w:ascii="Comic Sans MS" w:hAnsi="Comic Sans MS"/>
+        </w:rPr>
+        <w:t>}</w:t>
+      </w:r>
+    </w:p>
+    <w:p>
+      <w:pPr>
+        <w:rPr>
+          <w:rFonts w:ascii="Comic Sans MS" w:hAnsi="Comic Sans MS"/>
+          <w:b/>
+          <w:color w:val="000000" w:themeColor="text1"/>
+        </w:rPr>
+      </w:pPr>
+      <w:r>
+        <w:rPr>
+          <w:rFonts w:ascii="Comic Sans MS" w:hAnsi="Comic Sans MS"/>
+          <w:b/>
+          <w:color w:val="000000" w:themeColor="text1"/>
+        </w:rPr>
+        <w:t xml:space="preserve">2.2 </w:t>
+      </w:r>
+      <w:r>
+        <w:rPr>
+          <w:rFonts w:ascii="Comic Sans MS" w:hAnsi="Comic Sans MS"/>
+          <w:b/>
+          <w:color w:val="000000" w:themeColor="text1"/>
+        </w:rPr>
+        <w:t>(4)</w:t>
+      </w:r>
+    </w:p>
+    <w:p>
+      <w:pPr>
+        <w:rPr>
+          <w:rFonts w:ascii="Comic Sans MS" w:hAnsi="Comic Sans MS"/>
+          <w:color w:val="000000" w:themeColor="text1"/>
+        </w:rPr>
+      </w:pPr>
+      <w:r>
+        <w:rPr>
+          <w:rFonts w:ascii="Comic Sans MS" w:hAnsi="Comic Sans MS"/>
+          <w:color w:val="0070C0"/>
+        </w:rPr>
+        <w:t>void</w:t>
+      </w:r>
+      <w:r>
+        <w:rPr>
+          <w:rFonts w:ascii="Comic Sans MS" w:hAnsi="Comic Sans MS"/>
+          <w:color w:val="000000" w:themeColor="text1"/>
+        </w:rPr>
+        <w:t xml:space="preserve"> swap(</w:t>
+      </w:r>
+      <w:r>
+        <w:rPr>
+          <w:rFonts w:ascii="Comic Sans MS" w:hAnsi="Comic Sans MS"/>
+          <w:color w:val="0070C0"/>
+        </w:rPr>
+        <w:t>int</w:t>
+      </w:r>
+      <w:r>
+        <w:rPr>
+          <w:rFonts w:ascii="Comic Sans MS" w:hAnsi="Comic Sans MS"/>
+          <w:color w:val="000000" w:themeColor="text1"/>
+        </w:rPr>
+        <w:t xml:space="preserve"> *a, </w:t>
+      </w:r>
+      <w:r>
+        <w:rPr>
+          <w:rFonts w:ascii="Comic Sans MS" w:hAnsi="Comic Sans MS"/>
+          <w:color w:val="0070C0"/>
+        </w:rPr>
+        <w:t>int</w:t>
+      </w:r>
+      <w:r>
+        <w:rPr>
+          <w:rFonts w:ascii="Comic Sans MS" w:hAnsi="Comic Sans MS"/>
+          <w:color w:val="000000" w:themeColor="text1"/>
+        </w:rPr>
+        <w:t xml:space="preserve"> *b) </w:t>
+      </w:r>
+      <w:r>
+        <w:rPr>
+          <w:rFonts w:ascii="Comic Sans MS" w:hAnsi="Comic Sans MS"/>
+          <w:color w:val="000000" w:themeColor="text1"/>
+        </w:rPr>
+        <w:t>{</w:t>
+      </w:r>
+    </w:p>
+    <w:p>
+      <w:pPr>
+        <w:rPr>
+          <w:rFonts w:ascii="Comic Sans MS" w:hAnsi="Comic Sans MS"/>
+          <w:color w:val="000000" w:themeColor="text1"/>
+        </w:rPr>
+      </w:pPr>
+      <w:r>
+        <w:rPr>
+          <w:rFonts w:ascii="Comic Sans MS" w:hAnsi="Comic Sans MS"/>
+          <w:color w:val="000000" w:themeColor="text1"/>
+        </w:rPr>
+        <w:tab/>
+      </w:r>
+      <w:r>
+        <w:rPr>
+          <w:rFonts w:ascii="Comic Sans MS" w:hAnsi="Comic Sans MS"/>
+          <w:color w:val="0070C0"/>
+        </w:rPr>
+        <w:t>int</w:t>
+      </w:r>
+      <w:r>
+        <w:rPr>
+          <w:rFonts w:ascii="Comic Sans MS" w:hAnsi="Comic Sans MS"/>
+          <w:color w:val="000000" w:themeColor="text1"/>
+        </w:rPr>
+        <w:t xml:space="preserve"> temp = *a;</w:t>
+      </w:r>
+    </w:p>
+    <w:p>
+      <w:pPr>
+        <w:rPr>
+          <w:rFonts w:ascii="Comic Sans MS" w:hAnsi="Comic Sans MS"/>
+          <w:color w:val="000000" w:themeColor="text1"/>
+        </w:rPr>
+      </w:pPr>
+      <w:r>
+        <w:rPr>
+          <w:rFonts w:ascii="Comic Sans MS" w:hAnsi="Comic Sans MS"/>
+          <w:color w:val="000000" w:themeColor="text1"/>
+        </w:rPr>
+        <w:tab/>
+        <w:t>*a = *b;</w:t>
+      </w:r>
+    </w:p>
+    <w:p>
+      <w:pPr>
+        <w:rPr>
+          <w:rFonts w:ascii="Comic Sans MS" w:hAnsi="Comic Sans MS"/>
+          <w:color w:val="000000" w:themeColor="text1"/>
+        </w:rPr>
+      </w:pPr>
+      <w:r>
+        <w:rPr>
+          <w:rFonts w:ascii="Comic Sans MS" w:hAnsi="Comic Sans MS"/>
+          <w:color w:val="000000" w:themeColor="text1"/>
+        </w:rPr>
+        <w:tab/>
+        <w:t>*b = temp;</w:t>
+      </w:r>
+    </w:p>
+    <w:p>
+      <w:pPr>
+        <w:rPr>
+          <w:rFonts w:ascii="Comic Sans MS" w:hAnsi="Comic Sans MS"/>
+          <w:color w:val="000000" w:themeColor="text1"/>
+        </w:rPr>
+      </w:pPr>
+      <w:r>
+        <w:rPr>
+          <w:rFonts w:ascii="Comic Sans MS" w:hAnsi="Comic Sans MS"/>
+          <w:color w:val="000000" w:themeColor="text1"/>
+        </w:rPr>
+        <w:t>}</w:t>
+      </w:r>
+    </w:p>
+    <w:p>
+      <w:pPr>
+        <w:rPr>
+          <w:rFonts w:ascii="Comic Sans MS" w:hAnsi="Comic Sans MS"/>
+          <w:color w:val="000000" w:themeColor="text1"/>
+        </w:rPr>
+      </w:pPr>
+      <w:r>
+        <w:rPr>
+          <w:rFonts w:ascii="Comic Sans MS" w:hAnsi="Comic Sans MS"/>
+          <w:color w:val="0070C0"/>
+        </w:rPr>
+        <w:t>void</w:t>
+      </w:r>
+      <w:r>
+        <w:rPr>
+          <w:rFonts w:ascii="Comic Sans MS" w:hAnsi="Comic Sans MS"/>
+          <w:color w:val="000000" w:themeColor="text1"/>
+        </w:rPr>
+        <w:t xml:space="preserve"> rearrange(</w:t>
+      </w:r>
+      <w:r>
+        <w:rPr>
+          <w:rFonts w:ascii="Comic Sans MS" w:hAnsi="Comic Sans MS"/>
+          <w:color w:val="0070C0"/>
+        </w:rPr>
+        <w:t>int</w:t>
+      </w:r>
+      <w:r>
+        <w:rPr>
+          <w:rFonts w:ascii="Comic Sans MS" w:hAnsi="Comic Sans MS"/>
+          <w:color w:val="000000" w:themeColor="text1"/>
+        </w:rPr>
+        <w:t xml:space="preserve"> array[],</w:t>
+      </w:r>
+      <w:r>
+        <w:rPr>
+          <w:rFonts w:ascii="Comic Sans MS" w:hAnsi="Comic Sans MS"/>
+          <w:color w:val="0070C0"/>
+        </w:rPr>
+        <w:t xml:space="preserve"> int</w:t>
+      </w:r>
+      <w:r>
+        <w:rPr>
+          <w:rFonts w:ascii="Comic Sans MS" w:hAnsi="Comic Sans MS"/>
+          <w:color w:val="000000" w:themeColor="text1"/>
+        </w:rPr>
+        <w:t xml:space="preserve"> pos, </w:t>
+      </w:r>
+      <w:r>
+        <w:rPr>
+          <w:rFonts w:ascii="Comic Sans MS" w:hAnsi="Comic Sans MS"/>
+          <w:color w:val="0070C0"/>
+        </w:rPr>
+        <w:t>int</w:t>
+      </w:r>
+      <w:r>
+        <w:rPr>
+          <w:rFonts w:ascii="Comic Sans MS" w:hAnsi="Comic Sans MS"/>
+          <w:color w:val="000000" w:themeColor="text1"/>
+        </w:rPr>
+        <w:t xml:space="preserve"> swapPos, </w:t>
+      </w:r>
+      <w:r>
+        <w:rPr>
+          <w:rFonts w:ascii="Comic Sans MS" w:hAnsi="Comic Sans MS"/>
+          <w:color w:val="0070C0"/>
+        </w:rPr>
+        <w:t>int</w:t>
+      </w:r>
+      <w:r>
+        <w:rPr>
+          <w:rFonts w:ascii="Comic Sans MS" w:hAnsi="Comic Sans MS"/>
+          <w:color w:val="000000" w:themeColor="text1"/>
+        </w:rPr>
+        <w:t xml:space="preserve"> max) </w:t>
+      </w:r>
+      <w:r>
+        <w:rPr>
+          <w:rFonts w:ascii="Comic Sans MS" w:hAnsi="Comic Sans MS"/>
+          <w:color w:val="000000" w:themeColor="text1"/>
+        </w:rPr>
+        <w:t>{</w:t>
+      </w:r>
+    </w:p>
+    <w:p>
+      <w:pPr>
+        <w:rPr>
+          <w:rFonts w:ascii="Comic Sans MS" w:hAnsi="Comic Sans MS"/>
+          <w:color w:val="000000" w:themeColor="text1"/>
+        </w:rPr>
+      </w:pPr>
+      <w:r>
+        <w:rPr>
+          <w:rFonts w:ascii="Comic Sans MS" w:hAnsi="Comic Sans MS"/>
+          <w:color w:val="000000" w:themeColor="text1"/>
+        </w:rPr>
+        <w:tab/>
+      </w:r>
+      <w:r>
+        <w:rPr>
+          <w:rFonts w:ascii="Comic Sans MS" w:hAnsi="Comic Sans MS"/>
+          <w:color w:val="FF0000"/>
+        </w:rPr>
+        <w:t>if</w:t>
+      </w:r>
+      <w:r>
+        <w:rPr>
+          <w:rFonts w:ascii="Comic Sans MS" w:hAnsi="Comic Sans MS"/>
+          <w:color w:val="000000" w:themeColor="text1"/>
+        </w:rPr>
+        <w:t xml:space="preserve"> (pos &gt;= max || swapPos &gt;= max) </w:t>
+      </w:r>
+      <w:r>
+        <w:rPr>
+          <w:rFonts w:ascii="Comic Sans MS" w:hAnsi="Comic Sans MS"/>
+          <w:color w:val="FF0000"/>
+        </w:rPr>
+        <w:t>return</w:t>
+      </w:r>
+      <w:r>
+        <w:rPr>
+          <w:rFonts w:ascii="Comic Sans MS" w:hAnsi="Comic Sans MS"/>
+          <w:color w:val="000000" w:themeColor="text1"/>
+        </w:rPr>
+        <w:t>;</w:t>
+      </w:r>
+    </w:p>
+    <w:p>
+      <w:pPr>
+        <w:rPr>
+          <w:rFonts w:ascii="Comic Sans MS" w:hAnsi="Comic Sans MS"/>
+          <w:color w:val="000000" w:themeColor="text1"/>
+        </w:rPr>
+      </w:pPr>
+      <w:r>
+        <w:rPr>
+          <w:rFonts w:ascii="Comic Sans MS" w:hAnsi="Comic Sans MS"/>
+          <w:color w:val="000000" w:themeColor="text1"/>
+        </w:rPr>
+        <w:tab/>
+      </w:r>
+      <w:r>
+        <w:rPr>
+          <w:rFonts w:ascii="Comic Sans MS" w:hAnsi="Comic Sans MS"/>
+          <w:color w:val="FF0000"/>
+        </w:rPr>
+        <w:t xml:space="preserve">else if </w:t>
+      </w:r>
+      <w:r>
+        <w:rPr>
+          <w:rFonts w:ascii="Comic Sans MS" w:hAnsi="Comic Sans MS"/>
+          <w:color w:val="000000" w:themeColor="text1"/>
+        </w:rPr>
+        <w:t>(array[pos]%2 != 0) {</w:t>
+      </w:r>
+    </w:p>
+    <w:p>
+      <w:pPr>
+        <w:rPr>
+          <w:rFonts w:ascii="Comic Sans MS" w:hAnsi="Comic Sans MS"/>
+          <w:color w:val="000000" w:themeColor="text1"/>
+        </w:rPr>
+      </w:pPr>
+      <w:r>
+        <w:rPr>
+          <w:rFonts w:ascii="Comic Sans MS" w:hAnsi="Comic Sans MS"/>
+          <w:color w:val="000000" w:themeColor="text1"/>
+        </w:rPr>
+        <w:tab/>
+      </w:r>
+      <w:r>
+        <w:rPr>
+          <w:rFonts w:ascii="Comic Sans MS" w:hAnsi="Comic Sans MS"/>
+          <w:color w:val="000000" w:themeColor="text1"/>
+        </w:rPr>
+        <w:tab/>
+        <w:t>swap(&amp;array[pos], &amp;array[swapPos]);</w:t>
+      </w:r>
+    </w:p>
+    <w:p>
+      <w:pPr>
+        <w:rPr>
+          <w:rFonts w:ascii="Comic Sans MS" w:hAnsi="Comic Sans MS"/>
+          <w:color w:val="000000" w:themeColor="text1"/>
+        </w:rPr>
+      </w:pPr>
+      <w:r>
+        <w:rPr>
+          <w:rFonts w:ascii="Comic Sans MS" w:hAnsi="Comic Sans MS"/>
+          <w:color w:val="000000" w:themeColor="text1"/>
+        </w:rPr>
+        <w:tab/>
+      </w:r>
+      <w:r>
+        <w:rPr>
+          <w:rFonts w:ascii="Comic Sans MS" w:hAnsi="Comic Sans MS"/>
+          <w:color w:val="000000" w:themeColor="text1"/>
+        </w:rPr>
+        <w:tab/>
+        <w:t>rearrange(array, pos, swapPos+1, max);</w:t>
+      </w:r>
+    </w:p>
+    <w:p>
+      <w:pPr>
+        <w:rPr>
+          <w:rFonts w:ascii="Comic Sans MS" w:hAnsi="Comic Sans MS"/>
+          <w:color w:val="FF0000"/>
+        </w:rPr>
+      </w:pPr>
+      <w:r>
+        <w:rPr>
+          <w:rFonts w:ascii="Comic Sans MS" w:hAnsi="Comic Sans MS"/>
+          <w:color w:val="000000" w:themeColor="text1"/>
+        </w:rPr>
+        <w:tab/>
+        <w:t xml:space="preserve">} </w:t>
+      </w:r>
+    </w:p>
+    <w:p>
+      <w:pPr>
+        <w:ind w:firstLine="480"/>
+        <w:rPr>
+          <w:rFonts w:ascii="Comic Sans MS" w:hAnsi="Comic Sans MS"/>
+          <w:color w:val="FF0000"/>
+        </w:rPr>
+      </w:pPr>
+      <w:r>
+        <w:rPr>
+          <w:rFonts w:ascii="Comic Sans MS" w:hAnsi="Comic Sans MS"/>
+          <w:color w:val="000000" w:themeColor="text1"/>
+        </w:rPr>
+        <w:t>rearrange(array, pos+1, pos+2, max);</w:t>
+      </w:r>
+    </w:p>
+    <w:p>
+      <w:pPr>
+        <w:rPr>
+          <w:rFonts w:ascii="Comic Sans MS" w:hAnsi="Comic Sans MS"/>
+          <w:color w:val="000000" w:themeColor="text1"/>
+        </w:rPr>
+      </w:pPr>
+      <w:r>
+        <w:rPr>
+          <w:rFonts w:ascii="Comic Sans MS" w:hAnsi="Comic Sans MS"/>
+          <w:color w:val="000000" w:themeColor="text1"/>
+        </w:rPr>
+        <w:t>}</w:t>
+      </w:r>
+    </w:p>
+    <w:p>
+      <w:pPr>
+        <w:rPr>
+          <w:rFonts w:ascii="Comic Sans MS" w:hAnsi="Comic Sans MS"/>
+          <w:color w:val="000000" w:themeColor="text1"/>
+        </w:rPr>
+      </w:pPr>
+      <w:r>
+        <w:rPr>
+          <w:rFonts w:ascii="Comic Sans MS" w:hAnsi="Comic Sans MS"/>
+          <w:color w:val="0070C0"/>
+        </w:rPr>
+        <w:t xml:space="preserve">int </w:t>
+      </w:r>
+      <w:r>
+        <w:rPr>
+          <w:rFonts w:ascii="Comic Sans MS" w:hAnsi="Comic Sans MS"/>
+          <w:color w:val="000000" w:themeColor="text1"/>
+        </w:rPr>
+        <w:t xml:space="preserve">main() </w:t>
+      </w:r>
+      <w:r>
+        <w:rPr>
+          <w:rFonts w:ascii="Comic Sans MS" w:hAnsi="Comic Sans MS"/>
+          <w:color w:val="000000" w:themeColor="text1"/>
+        </w:rPr>
+        <w:t>{</w:t>
+      </w:r>
+    </w:p>
+    <w:p>
+      <w:pPr>
+        <w:rPr>
+          <w:rFonts w:ascii="Comic Sans MS" w:hAnsi="Comic Sans MS"/>
+          <w:color w:val="000000" w:themeColor="text1"/>
+        </w:rPr>
+      </w:pPr>
+      <w:r>
+        <w:rPr>
+          <w:rFonts w:ascii="Comic Sans MS" w:hAnsi="Comic Sans MS"/>
+          <w:color w:val="000000" w:themeColor="text1"/>
+        </w:rPr>
+        <w:tab/>
+      </w:r>
+      <w:r>
+        <w:rPr>
+          <w:rFonts w:ascii="Comic Sans MS" w:hAnsi="Comic Sans MS"/>
+          <w:color w:val="0070C0"/>
+        </w:rPr>
+        <w:t>int</w:t>
+      </w:r>
+      <w:r>
+        <w:rPr>
+          <w:rFonts w:ascii="Comic Sans MS" w:hAnsi="Comic Sans MS"/>
+          <w:color w:val="000000" w:themeColor="text1"/>
+        </w:rPr>
+        <w:t xml:space="preserve"> array[max];</w:t>
+      </w:r>
+    </w:p>
+    <w:p>
+      <w:pPr>
+        <w:rPr>
+          <w:rFonts w:ascii="Comic Sans MS" w:hAnsi="Comic Sans MS"/>
+        </w:rPr>
+      </w:pPr>
+      <w:r>
+        <w:rPr>
+          <w:rFonts w:ascii="Comic Sans MS" w:hAnsi="Comic Sans MS"/>
+        </w:rPr>
+        <w:t>-</w:t>
+      </w:r>
+      <w:r>
+        <w:rPr>
+          <w:rFonts w:ascii="Comic Sans MS" w:hAnsi="Comic Sans MS"/>
+        </w:rPr>
+        <w:tab/>
+        <w:t>//....process array</w:t>
+      </w:r>
+    </w:p>
+    <w:p>
+      <w:pPr>
+        <w:rPr>
+          <w:rFonts w:ascii="Comic Sans MS" w:hAnsi="Comic Sans MS"/>
+          <w:color w:val="000000" w:themeColor="text1"/>
+        </w:rPr>
+      </w:pPr>
+      <w:r>
+        <w:rPr>
+          <w:rFonts w:ascii="Comic Sans MS" w:hAnsi="Comic Sans MS"/>
+          <w:color w:val="000000" w:themeColor="text1"/>
+        </w:rPr>
+        <w:tab/>
+        <w:t>rearrange(array, 0, 1, max);</w:t>
+      </w:r>
+    </w:p>
+    <w:p>
+      <w:pPr>
+        <w:rPr>
+          <w:rFonts w:ascii="Comic Sans MS" w:hAnsi="Comic Sans MS"/>
+          <w:color w:val="000000" w:themeColor="text1"/>
+        </w:rPr>
+      </w:pPr>
+      <w:r>
+        <w:rPr>
+          <w:rFonts w:ascii="Comic Sans MS" w:hAnsi="Comic Sans MS"/>
+          <w:color w:val="000000" w:themeColor="text1"/>
+        </w:rPr>
+        <w:tab/>
+      </w:r>
+      <w:r>
+        <w:rPr>
+          <w:rFonts w:ascii="Comic Sans MS" w:hAnsi="Comic Sans MS"/>
+          <w:color w:val="FF0000"/>
+        </w:rPr>
+        <w:t>return</w:t>
+      </w:r>
+      <w:r>
+        <w:rPr>
+          <w:rFonts w:ascii="Comic Sans MS" w:hAnsi="Comic Sans MS"/>
+          <w:color w:val="000000" w:themeColor="text1"/>
+        </w:rPr>
+        <w:t xml:space="preserve"> 0;</w:t>
+      </w:r>
+    </w:p>
+    <w:p>
+      <w:pPr>
+        <w:rPr>
+          <w:rFonts w:ascii="Comic Sans MS" w:hAnsi="Comic Sans MS"/>
+          <w:color w:val="000000" w:themeColor="text1"/>
+        </w:rPr>
+      </w:pPr>
+      <w:r>
+        <w:rPr>
+          <w:rFonts w:ascii="Comic Sans MS" w:hAnsi="Comic Sans MS"/>
+          <w:color w:val="000000" w:themeColor="text1"/>
+        </w:rPr>
+        <w:t>}</w:t>
+      </w:r>
+    </w:p>
+    <w:p>
+      <w:pPr>
+        <w:rPr>
+          <w:rFonts w:ascii="Comic Sans MS" w:hAnsi="Comic Sans MS"/>
+          <w:b/>
+          <w:color w:val="000000" w:themeColor="text1"/>
+        </w:rPr>
+      </w:pPr>
+      <w:r>
+        <w:rPr>
+          <w:rFonts w:ascii="Comic Sans MS" w:hAnsi="Comic Sans MS"/>
+          <w:b/>
+          <w:color w:val="000000" w:themeColor="text1"/>
+        </w:rPr>
+        <w:t>2.2 (5)</w:t>
+      </w:r>
+    </w:p>
+    <w:p>
+      <w:pPr>
+        <w:rPr>
+          <w:rFonts w:ascii="Comic Sans MS" w:hAnsi="Comic Sans MS"/>
+          <w:color w:val="000000" w:themeColor="text1"/>
+        </w:rPr>
+      </w:pPr>
+      <w:r>
+        <w:rPr>
+          <w:rFonts w:ascii="Comic Sans MS" w:hAnsi="Comic Sans MS"/>
+          <w:color w:val="0070C0"/>
+        </w:rPr>
+        <w:t>int</w:t>
+      </w:r>
+      <w:r>
+        <w:rPr>
+          <w:rFonts w:ascii="Comic Sans MS" w:hAnsi="Comic Sans MS"/>
+          <w:color w:val="000000" w:themeColor="text1"/>
+        </w:rPr>
+        <w:t xml:space="preserve"> swapPos = 1;</w:t>
+      </w:r>
+    </w:p>
+    <w:p>
+      <w:pPr>
+        <w:rPr>
+          <w:rFonts w:ascii="Comic Sans MS" w:hAnsi="Comic Sans MS"/>
+          <w:color w:val="000000" w:themeColor="text1"/>
+        </w:rPr>
+      </w:pPr>
+      <w:r>
+        <w:rPr>
+          <w:rFonts w:ascii="Comic Sans MS" w:hAnsi="Comic Sans MS"/>
+          <w:color w:val="FF0000"/>
+        </w:rPr>
+        <w:t>for</w:t>
+      </w:r>
+      <w:r>
+        <w:rPr>
+          <w:rFonts w:ascii="Comic Sans MS" w:hAnsi="Comic Sans MS"/>
+          <w:color w:val="000000" w:themeColor="text1"/>
+        </w:rPr>
+        <w:t xml:space="preserve"> (</w:t>
+      </w:r>
+      <w:r>
+        <w:rPr>
+          <w:rFonts w:ascii="Comic Sans MS" w:hAnsi="Comic Sans MS"/>
+          <w:color w:val="0070C0"/>
+        </w:rPr>
+        <w:t>int</w:t>
+      </w:r>
+      <w:r>
+        <w:rPr>
+          <w:rFonts w:ascii="Comic Sans MS" w:hAnsi="Comic Sans MS"/>
+          <w:color w:val="000000" w:themeColor="text1"/>
+        </w:rPr>
+        <w:t xml:space="preserve"> i = 0 ; i &lt; max ; i++) {</w:t>
+      </w:r>
+    </w:p>
+    <w:p>
+      <w:pPr>
+        <w:rPr>
+          <w:rFonts w:ascii="Comic Sans MS" w:hAnsi="Comic Sans MS"/>
+          <w:color w:val="000000" w:themeColor="text1"/>
+        </w:rPr>
+      </w:pPr>
+      <w:r>
+        <w:rPr>
+          <w:rFonts w:ascii="Comic Sans MS" w:hAnsi="Comic Sans MS"/>
+          <w:color w:val="000000" w:themeColor="text1"/>
+        </w:rPr>
+        <w:tab/>
+      </w:r>
+      <w:r>
+        <w:rPr>
+          <w:rFonts w:ascii="Comic Sans MS" w:hAnsi="Comic Sans MS"/>
+          <w:color w:val="FF0000"/>
+        </w:rPr>
+        <w:t>if</w:t>
+      </w:r>
+      <w:r>
+        <w:rPr>
+          <w:rFonts w:ascii="Comic Sans MS" w:hAnsi="Comic Sans MS"/>
+          <w:color w:val="000000" w:themeColor="text1"/>
+        </w:rPr>
+        <w:t xml:space="preserve"> (array[i]%2 == 0) {</w:t>
+      </w:r>
+    </w:p>
+    <w:p>
+      <w:pPr>
+        <w:rPr>
+          <w:rFonts w:ascii="Comic Sans MS" w:hAnsi="Comic Sans MS"/>
+          <w:color w:val="000000" w:themeColor="text1"/>
+        </w:rPr>
+      </w:pPr>
+      <w:r>
+        <w:rPr>
+          <w:rFonts w:ascii="Comic Sans MS" w:hAnsi="Comic Sans MS"/>
+          <w:color w:val="000000" w:themeColor="text1"/>
+        </w:rPr>
+        <w:tab/>
+      </w:r>
+      <w:r>
+        <w:rPr>
+          <w:rFonts w:ascii="Comic Sans MS" w:hAnsi="Comic Sans MS"/>
+          <w:color w:val="000000" w:themeColor="text1"/>
+        </w:rPr>
+        <w:tab/>
+      </w:r>
+      <w:r>
+        <w:rPr>
+          <w:rFonts w:ascii="Comic Sans MS" w:hAnsi="Comic Sans MS"/>
+          <w:color w:val="000000" w:themeColor="text1"/>
+        </w:rPr>
+        <w:t>swapPos = i + 2;</w:t>
+      </w:r>
+    </w:p>
+    <w:p>
+      <w:pPr>
+        <w:rPr>
+          <w:rFonts w:ascii="Comic Sans MS" w:hAnsi="Comic Sans MS"/>
+          <w:color w:val="000000" w:themeColor="text1"/>
+        </w:rPr>
+      </w:pPr>
+      <w:r>
+        <w:rPr>
+          <w:rFonts w:ascii="Comic Sans MS" w:hAnsi="Comic Sans MS"/>
+          <w:color w:val="000000" w:themeColor="text1"/>
+        </w:rPr>
+        <w:tab/>
+      </w:r>
+      <w:r>
+        <w:rPr>
+          <w:rFonts w:ascii="Comic Sans MS" w:hAnsi="Comic Sans MS"/>
+          <w:color w:val="000000" w:themeColor="text1"/>
+        </w:rPr>
+        <w:tab/>
+      </w:r>
+      <w:r>
+        <w:rPr>
+          <w:rFonts w:ascii="Comic Sans MS" w:hAnsi="Comic Sans MS"/>
+          <w:color w:val="000000" w:themeColor="text1"/>
+        </w:rPr>
+        <w:t>continue;</w:t>
+      </w:r>
+    </w:p>
+    <w:p>
+      <w:pPr>
+        <w:rPr>
+          <w:rFonts w:ascii="Comic Sans MS" w:hAnsi="Comic Sans MS"/>
+          <w:color w:val="000000" w:themeColor="text1"/>
+        </w:rPr>
+      </w:pPr>
+      <w:r>
+        <w:rPr>
+          <w:rFonts w:ascii="Comic Sans MS" w:hAnsi="Comic Sans MS"/>
+          <w:color w:val="000000" w:themeColor="text1"/>
+        </w:rPr>
+        <w:tab/>
+        <w:t>}</w:t>
+      </w:r>
+      <w:r>
+        <w:rPr>
+          <w:rFonts w:ascii="Comic Sans MS" w:hAnsi="Comic Sans MS" w:hint="eastAsia"/>
+          <w:color w:val="000000" w:themeColor="text1"/>
+        </w:rPr>
+        <w:t xml:space="preserve"> </w:t>
+      </w:r>
+      <w:r>
+        <w:rPr>
+          <w:rFonts w:ascii="Comic Sans MS" w:hAnsi="Comic Sans MS"/>
+          <w:color w:val="FF0000"/>
+        </w:rPr>
+        <w:t>else if</w:t>
+      </w:r>
+      <w:r>
+        <w:rPr>
+          <w:rFonts w:ascii="Comic Sans MS" w:hAnsi="Comic Sans MS"/>
+          <w:color w:val="000000" w:themeColor="text1"/>
+        </w:rPr>
+        <w:t xml:space="preserve"> (array[i]%2 != 0</w:t>
+      </w:r>
+      <w:r>
+        <w:rPr>
+          <w:rFonts w:ascii="Comic Sans MS" w:hAnsi="Comic Sans MS"/>
+          <w:color w:val="000000" w:themeColor="text1"/>
+        </w:rPr>
+        <w:t>) {</w:t>
+      </w:r>
+    </w:p>
+    <w:p>
+      <w:pPr>
+        <w:rPr>
+          <w:rFonts w:ascii="Comic Sans MS" w:hAnsi="Comic Sans MS"/>
+          <w:color w:val="000000" w:themeColor="text1"/>
+        </w:rPr>
+      </w:pPr>
+      <w:r>
+        <w:rPr>
+          <w:rFonts w:ascii="Comic Sans MS" w:hAnsi="Comic Sans MS"/>
+          <w:color w:val="000000" w:themeColor="text1"/>
+        </w:rPr>
+        <w:tab/>
+      </w:r>
+      <w:r>
+        <w:rPr>
+          <w:rFonts w:ascii="Comic Sans MS" w:hAnsi="Comic Sans MS"/>
+          <w:color w:val="000000" w:themeColor="text1"/>
+        </w:rPr>
+        <w:tab/>
+      </w:r>
+      <w:r>
+        <w:rPr>
+          <w:rFonts w:ascii="Comic Sans MS" w:hAnsi="Comic Sans MS"/>
+          <w:color w:val="000000" w:themeColor="text1"/>
+        </w:rPr>
+        <w:t>swap(array[i], array[swapPos]);</w:t>
+      </w:r>
+    </w:p>
+    <w:p>
+      <w:pPr>
+        <w:rPr>
+          <w:rFonts w:ascii="Comic Sans MS" w:hAnsi="Comic Sans MS"/>
+          <w:color w:val="000000" w:themeColor="text1"/>
+        </w:rPr>
+      </w:pPr>
+      <w:r>
+        <w:rPr>
+          <w:rFonts w:ascii="Comic Sans MS" w:hAnsi="Comic Sans MS"/>
+          <w:color w:val="000000" w:themeColor="text1"/>
+        </w:rPr>
+        <w:tab/>
+      </w:r>
+      <w:r>
+        <w:rPr>
+          <w:rFonts w:ascii="Comic Sans MS" w:hAnsi="Comic Sans MS"/>
+          <w:color w:val="000000" w:themeColor="text1"/>
+        </w:rPr>
+        <w:tab/>
+      </w:r>
+      <w:r>
+        <w:rPr>
+          <w:rFonts w:ascii="Comic Sans MS" w:hAnsi="Comic Sans MS"/>
+          <w:color w:val="000000" w:themeColor="text1"/>
+        </w:rPr>
+        <w:t>swapPos++;</w:t>
+      </w:r>
+    </w:p>
+    <w:p>
+      <w:pPr>
+        <w:ind w:left="480" w:firstLine="480"/>
+        <w:rPr>
+          <w:rFonts w:ascii="Comic Sans MS" w:hAnsi="Comic Sans MS"/>
+          <w:color w:val="000000" w:themeColor="text1"/>
+        </w:rPr>
+      </w:pPr>
+      <w:r>
+        <w:rPr>
+          <w:rFonts w:ascii="Comic Sans MS" w:hAnsi="Comic Sans MS"/>
+          <w:color w:val="000000" w:themeColor="text1"/>
+        </w:rPr>
+        <w:lastRenderedPageBreak/>
+        <w:t>i--;</w:t>
+      </w:r>
+    </w:p>
+    <w:p>
+      <w:pPr>
+        <w:rPr>
+          <w:rFonts w:ascii="Comic Sans MS" w:hAnsi="Comic Sans MS"/>
+          <w:color w:val="000000" w:themeColor="text1"/>
+        </w:rPr>
+      </w:pPr>
+      <w:r>
+        <w:rPr>
+          <w:rFonts w:ascii="Comic Sans MS" w:hAnsi="Comic Sans MS"/>
+          <w:color w:val="000000" w:themeColor="text1"/>
+        </w:rPr>
+        <w:tab/>
+      </w:r>
+      <w:r>
+        <w:rPr>
+          <w:rFonts w:ascii="Comic Sans MS" w:hAnsi="Comic Sans MS"/>
+          <w:color w:val="000000" w:themeColor="text1"/>
+        </w:rPr>
+        <w:t>}</w:t>
+      </w:r>
+    </w:p>
+    <w:p>
+      <w:pPr>
+        <w:rPr>
+          <w:rFonts w:ascii="Comic Sans MS" w:hAnsi="Comic Sans MS"/>
+          <w:color w:val="000000" w:themeColor="text1"/>
+        </w:rPr>
+      </w:pPr>
+      <w:r>
+        <w:rPr>
+          <w:rFonts w:ascii="Comic Sans MS" w:hAnsi="Comic Sans MS"/>
+          <w:color w:val="000000" w:themeColor="text1"/>
+        </w:rPr>
+        <w:t>}</w:t>
+      </w:r>
+    </w:p>
+    <w:p>
+      <w:pPr>
+        <w:rPr>
+          <w:rFonts w:ascii="Comic Sans MS" w:hAnsi="Comic Sans MS"/>
+          <w:b/>
+          <w:color w:val="000000" w:themeColor="text1"/>
+        </w:rPr>
+      </w:pPr>
+      <w:r>
+        <w:rPr>
+          <w:rFonts w:ascii="Comic Sans MS" w:hAnsi="Comic Sans MS"/>
+          <w:b/>
+          <w:color w:val="000000" w:themeColor="text1"/>
+        </w:rPr>
+        <w:t>2.3</w:t>
+      </w:r>
+      <w:r>
+        <w:rPr>
+          <w:rFonts w:ascii="Comic Sans MS" w:hAnsi="Comic Sans MS" w:hint="eastAsia"/>
+          <w:b/>
+          <w:color w:val="000000" w:themeColor="text1"/>
+        </w:rPr>
+        <w:t xml:space="preserve"> </w:t>
+      </w:r>
+      <w:r>
+        <w:rPr>
+          <w:rFonts w:ascii="Comic Sans MS" w:hAnsi="Comic Sans MS" w:hint="eastAsia"/>
+          <w:b/>
+          <w:color w:val="000000" w:themeColor="text1"/>
+        </w:rPr>
+        <w:t>(</w:t>
+      </w:r>
+      <w:r>
+        <w:rPr>
+          <w:rFonts w:ascii="Comic Sans MS" w:hAnsi="Comic Sans MS"/>
+          <w:b/>
+          <w:color w:val="000000" w:themeColor="text1"/>
+        </w:rPr>
+        <w:t>1</w:t>
+      </w:r>
+      <w:r>
+        <w:rPr>
+          <w:rFonts w:ascii="Comic Sans MS" w:hAnsi="Comic Sans MS" w:hint="eastAsia"/>
+          <w:b/>
+          <w:color w:val="000000" w:themeColor="text1"/>
+        </w:rPr>
+        <w:t>)</w:t>
+      </w:r>
+      <w:r>
+        <w:rPr>
+          <w:rFonts w:ascii="Comic Sans MS" w:hAnsi="Comic Sans MS"/>
+          <w:b/>
+          <w:color w:val="000000" w:themeColor="text1"/>
+        </w:rPr>
+        <w:t xml:space="preserve"> </w:t>
+      </w:r>
+    </w:p>
+    <w:p>
+      <w:pPr>
+        <w:rPr>
+          <w:rFonts w:ascii="Comic Sans MS" w:hAnsi="Comic Sans MS"/>
+          <w:color w:val="000000" w:themeColor="text1"/>
+        </w:rPr>
+      </w:pPr>
+      <w:r>
+        <w:rPr>
+          <w:rFonts w:ascii="Comic Sans MS" w:hAnsi="Comic Sans MS"/>
+          <w:color w:val="000000" w:themeColor="text1"/>
+        </w:rPr>
+        <w:t>Let:</w:t>
+      </w:r>
+      <w:r>
+        <w:rPr>
+          <w:rFonts w:ascii="Comic Sans MS" w:hAnsi="Comic Sans MS" w:hint="eastAsia"/>
+          <w:color w:val="000000" w:themeColor="text1"/>
+        </w:rPr>
+        <w:t xml:space="preserve"> </w:t>
+      </w:r>
+      <w:r>
+        <w:rPr>
+          <w:rFonts w:ascii="Comic Sans MS" w:hAnsi="Comic Sans MS"/>
+          <w:color w:val="000000" w:themeColor="text1"/>
+        </w:rPr>
+        <w:t>d(n) = n</w:t>
+      </w:r>
+      <w:r>
+        <w:rPr>
+          <w:rFonts w:ascii="Comic Sans MS" w:hAnsi="Comic Sans MS"/>
+          <w:color w:val="000000" w:themeColor="text1"/>
+          <w:vertAlign w:val="superscript"/>
+        </w:rPr>
+        <w:t>2</w:t>
+      </w:r>
+      <w:r>
+        <w:rPr>
+          <w:rFonts w:ascii="Comic Sans MS" w:hAnsi="Comic Sans MS"/>
+          <w:color w:val="000000" w:themeColor="text1"/>
+        </w:rPr>
+        <w:t>+3n</w:t>
+      </w:r>
+      <w:r>
+        <w:rPr>
+          <w:rFonts w:ascii="Comic Sans MS" w:hAnsi="Comic Sans MS" w:hint="eastAsia"/>
+          <w:color w:val="000000" w:themeColor="text1"/>
+        </w:rPr>
+        <w:t xml:space="preserve">, </w:t>
+      </w:r>
+      <w:r>
+        <w:rPr>
+          <w:rFonts w:ascii="Comic Sans MS" w:hAnsi="Comic Sans MS"/>
+          <w:color w:val="000000" w:themeColor="text1"/>
+        </w:rPr>
+        <w:t>e(n) = n</w:t>
+      </w:r>
+      <w:r>
+        <w:rPr>
+          <w:rFonts w:ascii="Comic Sans MS" w:hAnsi="Comic Sans MS"/>
+          <w:color w:val="000000" w:themeColor="text1"/>
+          <w:vertAlign w:val="superscript"/>
+        </w:rPr>
+        <w:t>2</w:t>
+      </w:r>
+      <w:r>
+        <w:rPr>
+          <w:rFonts w:ascii="Comic Sans MS" w:hAnsi="Comic Sans MS"/>
+          <w:color w:val="000000" w:themeColor="text1"/>
+        </w:rPr>
+        <w:t>+1</w:t>
+      </w:r>
+      <w:r>
+        <w:rPr>
+          <w:rFonts w:ascii="Comic Sans MS" w:hAnsi="Comic Sans MS" w:hint="eastAsia"/>
+          <w:color w:val="000000" w:themeColor="text1"/>
+        </w:rPr>
+        <w:t xml:space="preserve">, </w:t>
+      </w:r>
+      <w:r>
+        <w:rPr>
+          <w:rFonts w:ascii="Comic Sans MS" w:hAnsi="Comic Sans MS"/>
+          <w:color w:val="000000" w:themeColor="text1"/>
+        </w:rPr>
+        <w:t>f(n) = 2n</w:t>
+      </w:r>
+      <w:r>
+        <w:rPr>
+          <w:rFonts w:ascii="Comic Sans MS" w:hAnsi="Comic Sans MS"/>
+          <w:color w:val="000000" w:themeColor="text1"/>
+          <w:vertAlign w:val="superscript"/>
+        </w:rPr>
+        <w:t>2</w:t>
+      </w:r>
+      <w:r>
+        <w:rPr>
+          <w:rFonts w:ascii="Comic Sans MS" w:hAnsi="Comic Sans MS"/>
+          <w:color w:val="000000" w:themeColor="text1"/>
+        </w:rPr>
+        <w:t>+4</w:t>
+      </w:r>
+      <w:r>
+        <w:rPr>
+          <w:rFonts w:ascii="Comic Sans MS" w:hAnsi="Comic Sans MS" w:hint="eastAsia"/>
+          <w:color w:val="000000" w:themeColor="text1"/>
+        </w:rPr>
+        <w:t xml:space="preserve">, </w:t>
+      </w:r>
+      <w:r>
+        <w:rPr>
+          <w:rFonts w:ascii="Comic Sans MS" w:hAnsi="Comic Sans MS"/>
+          <w:color w:val="000000" w:themeColor="text1"/>
+        </w:rPr>
+        <w:t xml:space="preserve">g(n) = </w:t>
+      </w:r>
+      <w:r>
+        <w:rPr>
+          <w:rFonts w:ascii="Comic Sans MS" w:hAnsi="Comic Sans MS"/>
+          <w:color w:val="000000" w:themeColor="text1"/>
+        </w:rPr>
+        <w:t>2n</w:t>
+      </w:r>
+      <w:r>
+        <w:rPr>
+          <w:rFonts w:ascii="Comic Sans MS" w:hAnsi="Comic Sans MS"/>
+          <w:color w:val="000000" w:themeColor="text1"/>
+          <w:vertAlign w:val="superscript"/>
+        </w:rPr>
+        <w:t>2</w:t>
+      </w:r>
+      <w:r>
+        <w:rPr>
+          <w:rFonts w:ascii="Comic Sans MS" w:hAnsi="Comic Sans MS"/>
+          <w:color w:val="000000" w:themeColor="text1"/>
+        </w:rPr>
+        <w:t>+3</w:t>
+      </w:r>
+    </w:p>
+    <w:p>
+      <w:pPr>
+        <w:rPr>
+          <w:rFonts w:ascii="Comic Sans MS" w:hAnsi="Comic Sans MS"/>
+          <w:color w:val="000000" w:themeColor="text1"/>
+        </w:rPr>
+      </w:pPr>
+      <w:r>
+        <w:rPr>
+          <w:rFonts w:ascii="Comic Sans MS" w:hAnsi="Comic Sans MS" w:hint="eastAsia"/>
+          <w:color w:val="000000" w:themeColor="text1"/>
+        </w:rPr>
+        <w:t xml:space="preserve">then we can find that : </w:t>
+      </w:r>
+      <w:r>
+        <w:rPr>
+          <w:rFonts w:ascii="Comic Sans MS" w:hAnsi="Comic Sans MS"/>
+          <w:color w:val="000000" w:themeColor="text1"/>
+        </w:rPr>
+        <w:t>d(n)</w:t>
+      </w:r>
+      <w:r>
+        <w:rPr>
+          <w:rFonts w:ascii="Comic Sans MS" w:hAnsi="Comic Sans MS"/>
+          <w:color w:val="000000" w:themeColor="text1"/>
+        </w:rPr>
+        <w:t>-</w:t>
+      </w:r>
+      <w:r>
+        <w:rPr>
+          <w:rFonts w:ascii="Comic Sans MS" w:hAnsi="Comic Sans MS"/>
+          <w:color w:val="000000" w:themeColor="text1"/>
+        </w:rPr>
+        <w:t xml:space="preserve"> </w:t>
+      </w:r>
+      <w:r>
+        <w:rPr>
+          <w:rFonts w:ascii="Comic Sans MS" w:hAnsi="Comic Sans MS"/>
+          <w:color w:val="000000" w:themeColor="text1"/>
+        </w:rPr>
+        <w:t>e(n)</w:t>
+      </w:r>
+      <w:r>
+        <w:rPr>
+          <w:rFonts w:ascii="Comic Sans MS" w:hAnsi="Comic Sans MS"/>
+          <w:color w:val="000000" w:themeColor="text1"/>
+        </w:rPr>
+        <w:t xml:space="preserve"> isn’t O(f(n)-g(n))</w:t>
+      </w:r>
+    </w:p>
+    <w:p>
+      <w:pPr>
+        <w:rPr>
+          <w:rFonts w:ascii="Comic Sans MS" w:hAnsi="Comic Sans MS"/>
+          <w:b/>
+          <w:color w:val="000000" w:themeColor="text1"/>
+        </w:rPr>
+      </w:pPr>
+      <w:r>
+        <w:rPr>
+          <w:rFonts w:ascii="Comic Sans MS" w:hAnsi="Comic Sans MS"/>
+          <w:b/>
+          <w:color w:val="000000" w:themeColor="text1"/>
+        </w:rPr>
+        <w:t>2.3 (2)</w:t>
+      </w:r>
+    </w:p>
+    <w:p>
+      <w:pPr>
+        <w:rPr>
+          <w:rFonts w:ascii="Comic Sans MS" w:hAnsi="Comic Sans MS" w:hint="eastAsia"/>
+          <w:color w:val="000000" w:themeColor="text1"/>
+        </w:rPr>
+      </w:pPr>
+      <w:r>
+        <w:rPr>
+          <w:rFonts w:ascii="Comic Sans MS" w:hAnsi="Comic Sans MS"/>
+          <w:color w:val="000000" w:themeColor="text1"/>
+        </w:rPr>
+        <w:t>Let n = 1, c = 1000</w:t>
+      </w:r>
+      <w:r>
+        <w:rPr>
+          <w:rFonts w:ascii="Comic Sans MS" w:hAnsi="Comic Sans MS" w:hint="eastAsia"/>
+          <w:color w:val="000000" w:themeColor="text1"/>
+        </w:rPr>
+        <w:t xml:space="preserve"> </w:t>
+      </w:r>
+    </w:p>
+    <w:p>
+      <w:pPr>
+        <w:rPr>
+          <w:rFonts w:ascii="Comic Sans MS" w:hAnsi="Comic Sans MS"/>
+          <w:color w:val="000000" w:themeColor="text1"/>
+        </w:rPr>
+      </w:pPr>
+      <w:r>
+        <w:rPr>
+          <w:rFonts w:ascii="Comic Sans MS" w:hAnsi="Comic Sans MS"/>
+          <w:color w:val="000000" w:themeColor="text1"/>
+        </w:rPr>
+        <w:t xml:space="preserve">We </w:t>
+      </w:r>
+      <w:r>
+        <w:rPr>
+          <w:rFonts w:ascii="Comic Sans MS" w:hAnsi="Comic Sans MS"/>
+          <w:color w:val="000000" w:themeColor="text1"/>
+        </w:rPr>
+        <w:t>can find that :</w:t>
+      </w:r>
+      <w:r>
+        <w:rPr>
+          <w:rFonts w:ascii="Comic Sans MS" w:hAnsi="Comic Sans MS" w:hint="eastAsia"/>
+          <w:color w:val="000000" w:themeColor="text1"/>
+        </w:rPr>
+        <w:t xml:space="preserve"> </w:t>
+      </w:r>
       <w:bookmarkStart w:id="0" w:name="_GoBack"/>
       <w:bookmarkEnd w:id="0"/>
-    </w:p>
-    <w:p>
-      <w:pPr>
-        <w:rPr>
-          <w:rFonts w:ascii="Comic Sans MS" w:hAnsi="Comic Sans MS"/>
-        </w:rPr>
-      </w:pPr>
-      <w:r>
-        <w:rPr>
-          <w:rFonts w:ascii="Comic Sans MS" w:hAnsi="Comic Sans MS"/>
-        </w:rPr>
-        <w:t>}</w:t>
+      <w:r>
+        <w:rPr>
+          <w:rFonts w:ascii="Comic Sans MS" w:hAnsi="Comic Sans MS"/>
+          <w:color w:val="000000" w:themeColor="text1"/>
+        </w:rPr>
+        <w:t>(n+1)</w:t>
+      </w:r>
+      <w:r>
+        <w:rPr>
+          <w:rFonts w:ascii="Comic Sans MS" w:hAnsi="Comic Sans MS"/>
+          <w:color w:val="000000" w:themeColor="text1"/>
+          <w:vertAlign w:val="superscript"/>
+        </w:rPr>
+        <w:t>5</w:t>
+      </w:r>
+      <w:r>
+        <w:rPr>
+          <w:rFonts w:ascii="Comic Sans MS" w:hAnsi="Comic Sans MS"/>
+          <w:color w:val="000000" w:themeColor="text1"/>
+        </w:rPr>
+        <w:t xml:space="preserve"> = 2</w:t>
+      </w:r>
+      <w:r>
+        <w:rPr>
+          <w:rFonts w:ascii="Comic Sans MS" w:hAnsi="Comic Sans MS"/>
+          <w:color w:val="000000" w:themeColor="text1"/>
+          <w:vertAlign w:val="superscript"/>
+        </w:rPr>
+        <w:t xml:space="preserve">5 </w:t>
+      </w:r>
+      <w:r>
+        <w:rPr>
+          <w:rFonts w:ascii="Comic Sans MS" w:hAnsi="Comic Sans MS"/>
+          <w:color w:val="000000" w:themeColor="text1"/>
+        </w:rPr>
+        <w:t>= 32 &lt; cn</w:t>
+      </w:r>
+      <w:r>
+        <w:rPr>
+          <w:rFonts w:ascii="Comic Sans MS" w:hAnsi="Comic Sans MS"/>
+          <w:color w:val="000000" w:themeColor="text1"/>
+          <w:vertAlign w:val="superscript"/>
+        </w:rPr>
+        <w:t>5</w:t>
+      </w:r>
+      <w:r>
+        <w:rPr>
+          <w:rFonts w:ascii="Comic Sans MS" w:hAnsi="Comic Sans MS"/>
+          <w:color w:val="000000" w:themeColor="text1"/>
+        </w:rPr>
+        <w:t xml:space="preserve"> = 1000</w:t>
+      </w:r>
+    </w:p>
+    <w:p>
+      <w:pPr>
+        <w:rPr>
+          <w:rFonts w:ascii="Comic Sans MS" w:hAnsi="Comic Sans MS" w:hint="eastAsia"/>
+          <w:color w:val="000000" w:themeColor="text1"/>
+          <w:vertAlign w:val="superscript"/>
+        </w:rPr>
+      </w:pPr>
+      <w:r>
+        <w:rPr>
+          <w:rFonts w:ascii="新細明體" w:eastAsia="新細明體" w:hAnsi="新細明體" w:hint="eastAsia"/>
+          <w:color w:val="000000" w:themeColor="text1"/>
+        </w:rPr>
+        <w:t>∴</w:t>
+      </w:r>
+      <w:r>
+        <w:rPr>
+          <w:rFonts w:ascii="Comic Sans MS" w:hAnsi="Comic Sans MS"/>
+          <w:color w:val="000000" w:themeColor="text1"/>
+        </w:rPr>
+        <w:t>(n+1)</w:t>
+      </w:r>
+      <w:r>
+        <w:rPr>
+          <w:rFonts w:ascii="Comic Sans MS" w:hAnsi="Comic Sans MS"/>
+          <w:color w:val="000000" w:themeColor="text1"/>
+          <w:vertAlign w:val="superscript"/>
+        </w:rPr>
+        <w:t xml:space="preserve">5 </w:t>
+      </w:r>
+      <w:r>
+        <w:rPr>
+          <w:rFonts w:ascii="Comic Sans MS" w:hAnsi="Comic Sans MS"/>
+          <w:color w:val="000000" w:themeColor="text1"/>
+        </w:rPr>
+        <w:t>is O(n</w:t>
+      </w:r>
+      <w:r>
+        <w:rPr>
+          <w:rFonts w:ascii="Comic Sans MS" w:hAnsi="Comic Sans MS"/>
+          <w:color w:val="000000" w:themeColor="text1"/>
+          <w:vertAlign w:val="superscript"/>
+        </w:rPr>
+        <w:t>5</w:t>
+      </w:r>
+      <w:r>
+        <w:rPr>
+          <w:rFonts w:ascii="Comic Sans MS" w:hAnsi="Comic Sans MS"/>
+          <w:color w:val="000000" w:themeColor="text1"/>
+        </w:rPr>
+        <w:t>)</w:t>
       </w:r>
     </w:p>
     <w:p>
@@ -1291,1641 +3296,74 @@
         <w:rPr>
           <w:rFonts w:ascii="Comic Sans MS" w:hAnsi="Comic Sans MS"/>
           <w:b/>
+          <w:color w:val="000000" w:themeColor="text1"/>
         </w:rPr>
       </w:pPr>
       <w:r>
         <w:rPr>
           <w:rFonts w:ascii="Comic Sans MS" w:hAnsi="Comic Sans MS"/>
           <w:b/>
-        </w:rPr>
-        <w:t>Memory layout :</w:t>
-      </w:r>
-    </w:p>
-    <w:p>
-      <w:pPr>
-        <w:rPr>
-          <w:rFonts w:ascii="Comic Sans MS" w:hAnsi="Comic Sans MS"/>
-        </w:rPr>
-      </w:pPr>
-    </w:p>
-    <w:p>
-      <w:pPr>
-        <w:rPr>
-          <w:rFonts w:ascii="Comic Sans MS" w:hAnsi="Comic Sans MS"/>
-        </w:rPr>
-      </w:pPr>
-    </w:p>
-    <w:p>
-      <w:pPr>
-        <w:rPr>
-          <w:rFonts w:ascii="Comic Sans MS" w:hAnsi="Comic Sans MS"/>
-        </w:rPr>
-      </w:pPr>
-    </w:p>
-    <w:p>
-      <w:pPr>
-        <w:rPr>
-          <w:rFonts w:ascii="Comic Sans MS" w:hAnsi="Comic Sans MS"/>
-        </w:rPr>
-      </w:pPr>
-    </w:p>
-    <w:p>
-      <w:pPr>
-        <w:rPr>
-          <w:rFonts w:ascii="Comic Sans MS" w:hAnsi="Comic Sans MS"/>
-        </w:rPr>
-      </w:pPr>
-    </w:p>
-    <w:p>
-      <w:pPr>
-        <w:rPr>
-          <w:rFonts w:ascii="Comic Sans MS" w:hAnsi="Comic Sans MS"/>
-        </w:rPr>
-      </w:pPr>
-    </w:p>
-    <w:p>
-      <w:pPr>
+          <w:color w:val="000000" w:themeColor="text1"/>
+        </w:rPr>
+        <w:t>2.3 (3)</w:t>
+      </w:r>
+    </w:p>
+    <w:p>
+      <w:pPr>
+        <w:rPr>
+          <w:rFonts w:ascii="Comic Sans MS" w:hAnsi="Comic Sans MS"/>
+          <w:color w:val="000000" w:themeColor="text1"/>
+        </w:rPr>
+      </w:pPr>
+    </w:p>
+    <w:p>
+      <w:pPr>
+        <w:rPr>
+          <w:rFonts w:ascii="Comic Sans MS" w:hAnsi="Comic Sans MS"/>
+          <w:color w:val="000000" w:themeColor="text1"/>
+        </w:rPr>
+      </w:pPr>
+      <w:r>
         <w:rPr>
           <w:rFonts w:ascii="Comic Sans MS" w:hAnsi="Comic Sans MS"/>
           <w:b/>
-        </w:rPr>
-      </w:pPr>
-      <w:r>
-        <w:rPr>
-          <w:rFonts w:ascii="Comic Sans MS" w:hAnsi="Comic Sans MS"/>
+          <w:color w:val="000000" w:themeColor="text1"/>
+        </w:rPr>
+        <w:t xml:space="preserve">2.4 </w:t>
+      </w:r>
+      <w:r>
+        <w:rPr>
+          <w:rFonts w:ascii="Comic Sans MS" w:hAnsi="Comic Sans MS" w:hint="eastAsia"/>
           <w:b/>
-        </w:rPr>
-        <w:t xml:space="preserve">2.2 </w:t>
+          <w:color w:val="000000" w:themeColor="text1"/>
+        </w:rPr>
+        <w:t>(</w:t>
       </w:r>
       <w:r>
         <w:rPr>
           <w:rFonts w:ascii="Comic Sans MS" w:hAnsi="Comic Sans MS"/>
           <w:b/>
-        </w:rPr>
-        <w:t>(3)</w:t>
-      </w:r>
-    </w:p>
-    <w:p>
-      <w:pPr>
-        <w:rPr>
-          <w:rFonts w:ascii="Comic Sans MS" w:hAnsi="Comic Sans MS"/>
-        </w:rPr>
-      </w:pPr>
-      <w:r>
-        <w:rPr>
-          <w:rFonts w:ascii="Comic Sans MS" w:hAnsi="Comic Sans MS"/>
-          <w:color w:val="0070C0"/>
-        </w:rPr>
-        <w:t>class</w:t>
-      </w:r>
-      <w:r>
-        <w:rPr>
-          <w:rFonts w:ascii="Comic Sans MS" w:hAnsi="Comic Sans MS"/>
-        </w:rPr>
-        <w:t xml:space="preserve"> LinkList {</w:t>
-      </w:r>
-    </w:p>
-    <w:p>
-      <w:pPr>
-        <w:rPr>
-          <w:rFonts w:ascii="Comic Sans MS" w:hAnsi="Comic Sans MS"/>
-          <w:color w:val="FF0000"/>
-        </w:rPr>
-      </w:pPr>
-      <w:r>
-        <w:rPr>
-          <w:rFonts w:ascii="Comic Sans MS" w:hAnsi="Comic Sans MS"/>
-        </w:rPr>
-        <w:tab/>
-      </w:r>
-      <w:r>
-        <w:rPr>
-          <w:rFonts w:ascii="Comic Sans MS" w:hAnsi="Comic Sans MS"/>
-          <w:color w:val="FF0000"/>
-        </w:rPr>
-        <w:t>public:</w:t>
-      </w:r>
-    </w:p>
-    <w:p>
-      <w:pPr>
-        <w:rPr>
-          <w:rFonts w:ascii="Comic Sans MS" w:hAnsi="Comic Sans MS"/>
-        </w:rPr>
-      </w:pPr>
-      <w:r>
-        <w:rPr>
-          <w:rFonts w:ascii="Comic Sans MS" w:hAnsi="Comic Sans MS"/>
-        </w:rPr>
-        <w:tab/>
-      </w:r>
-      <w:r>
-        <w:rPr>
-          <w:rFonts w:ascii="Comic Sans MS" w:hAnsi="Comic Sans MS"/>
-        </w:rPr>
-        <w:tab/>
-        <w:t>//data...</w:t>
-      </w:r>
-    </w:p>
-    <w:p>
-      <w:pPr>
-        <w:rPr>
-          <w:rFonts w:ascii="Comic Sans MS" w:hAnsi="Comic Sans MS"/>
-        </w:rPr>
-      </w:pPr>
-      <w:r>
-        <w:rPr>
-          <w:rFonts w:ascii="Comic Sans MS" w:hAnsi="Comic Sans MS"/>
-        </w:rPr>
-        <w:tab/>
-      </w:r>
-      <w:r>
-        <w:rPr>
-          <w:rFonts w:ascii="Comic Sans MS" w:hAnsi="Comic Sans MS"/>
-        </w:rPr>
-        <w:tab/>
-        <w:t>LinkList *next;</w:t>
-      </w:r>
-    </w:p>
-    <w:p>
-      <w:pPr>
-        <w:rPr>
-          <w:rFonts w:ascii="Comic Sans MS" w:hAnsi="Comic Sans MS"/>
-        </w:rPr>
-      </w:pPr>
-      <w:r>
-        <w:rPr>
-          <w:rFonts w:ascii="Comic Sans MS" w:hAnsi="Comic Sans MS"/>
-        </w:rPr>
-        <w:t>};</w:t>
-      </w:r>
-    </w:p>
-    <w:p>
-      <w:pPr>
-        <w:rPr>
-          <w:rFonts w:ascii="Comic Sans MS" w:hAnsi="Comic Sans MS"/>
-        </w:rPr>
-      </w:pPr>
-      <w:r>
-        <w:rPr>
-          <w:rFonts w:ascii="Comic Sans MS" w:hAnsi="Comic Sans MS"/>
-          <w:color w:val="0070C0"/>
-        </w:rPr>
-        <w:t>bool</w:t>
-      </w:r>
-      <w:r>
-        <w:rPr>
-          <w:rFonts w:ascii="Comic Sans MS" w:hAnsi="Comic Sans MS"/>
-        </w:rPr>
-        <w:t xml:space="preserve"> isSame(LinkList *L_head, LinkList *M_head) {</w:t>
-      </w:r>
-    </w:p>
-    <w:p>
-      <w:pPr>
-        <w:rPr>
-          <w:rFonts w:ascii="Comic Sans MS" w:hAnsi="Comic Sans MS"/>
-        </w:rPr>
-      </w:pPr>
-      <w:r>
-        <w:rPr>
-          <w:rFonts w:ascii="Comic Sans MS" w:hAnsi="Comic Sans MS"/>
-        </w:rPr>
-        <w:tab/>
-        <w:t>LinkList *start_L = L_head;</w:t>
-      </w:r>
-    </w:p>
-    <w:p>
-      <w:pPr>
-        <w:rPr>
-          <w:rFonts w:ascii="Comic Sans MS" w:hAnsi="Comic Sans MS"/>
-        </w:rPr>
-      </w:pPr>
-      <w:r>
-        <w:rPr>
-          <w:rFonts w:ascii="Comic Sans MS" w:hAnsi="Comic Sans MS"/>
-        </w:rPr>
-        <w:tab/>
-        <w:t>LinkList *start_M = M_head;</w:t>
-      </w:r>
-    </w:p>
-    <w:p>
-      <w:pPr>
-        <w:rPr>
-          <w:rFonts w:ascii="Comic Sans MS" w:hAnsi="Comic Sans MS"/>
-        </w:rPr>
-      </w:pPr>
-      <w:r>
-        <w:rPr>
-          <w:rFonts w:ascii="Comic Sans MS" w:hAnsi="Comic Sans MS"/>
-        </w:rPr>
-        <w:tab/>
-      </w:r>
-      <w:r>
-        <w:rPr>
-          <w:rFonts w:ascii="Comic Sans MS" w:hAnsi="Comic Sans MS"/>
-          <w:color w:val="0070C0"/>
-        </w:rPr>
-        <w:t>int</w:t>
-      </w:r>
-      <w:r>
-        <w:rPr>
-          <w:rFonts w:ascii="Comic Sans MS" w:hAnsi="Comic Sans MS"/>
-        </w:rPr>
-        <w:t xml:space="preserve"> headsame = 0;</w:t>
-      </w:r>
-    </w:p>
-    <w:p>
-      <w:pPr>
-        <w:rPr>
-          <w:rFonts w:ascii="Comic Sans MS" w:hAnsi="Comic Sans MS"/>
-        </w:rPr>
-      </w:pPr>
-      <w:r>
-        <w:rPr>
-          <w:rFonts w:ascii="Comic Sans MS" w:hAnsi="Comic Sans MS"/>
-        </w:rPr>
-        <w:tab/>
-      </w:r>
-      <w:r>
-        <w:rPr>
-          <w:rFonts w:ascii="Comic Sans MS" w:hAnsi="Comic Sans MS"/>
-          <w:color w:val="FF0000"/>
-        </w:rPr>
-        <w:t>do</w:t>
-      </w:r>
-      <w:r>
-        <w:rPr>
-          <w:rFonts w:ascii="Comic Sans MS" w:hAnsi="Comic Sans MS"/>
-        </w:rPr>
-        <w:t xml:space="preserve"> {</w:t>
-      </w:r>
-    </w:p>
-    <w:p>
-      <w:pPr>
-        <w:rPr>
-          <w:rFonts w:ascii="Comic Sans MS" w:hAnsi="Comic Sans MS"/>
-        </w:rPr>
-      </w:pPr>
-      <w:r>
-        <w:rPr>
-          <w:rFonts w:ascii="Comic Sans MS" w:hAnsi="Comic Sans MS"/>
-        </w:rPr>
-        <w:tab/>
-      </w:r>
-      <w:r>
-        <w:rPr>
-          <w:rFonts w:ascii="Comic Sans MS" w:hAnsi="Comic Sans MS"/>
-        </w:rPr>
-        <w:tab/>
-      </w:r>
-      <w:r>
-        <w:rPr>
-          <w:rFonts w:ascii="Comic Sans MS" w:hAnsi="Comic Sans MS"/>
-          <w:color w:val="FF0000"/>
-        </w:rPr>
-        <w:t>if</w:t>
-      </w:r>
-      <w:r>
-        <w:rPr>
-          <w:rFonts w:ascii="Comic Sans MS" w:hAnsi="Comic Sans MS"/>
-        </w:rPr>
-        <w:t xml:space="preserve"> (start_L-&gt;data == M_head-&gt;data) {</w:t>
-      </w:r>
-    </w:p>
-    <w:p>
-      <w:pPr>
-        <w:rPr>
-          <w:rFonts w:ascii="Comic Sans MS" w:hAnsi="Comic Sans MS"/>
-        </w:rPr>
-      </w:pPr>
-      <w:r>
-        <w:rPr>
-          <w:rFonts w:ascii="Comic Sans MS" w:hAnsi="Comic Sans MS"/>
-        </w:rPr>
-        <w:tab/>
-      </w:r>
-      <w:r>
-        <w:rPr>
-          <w:rFonts w:ascii="Comic Sans MS" w:hAnsi="Comic Sans MS"/>
-        </w:rPr>
-        <w:tab/>
-      </w:r>
-      <w:r>
-        <w:rPr>
-          <w:rFonts w:ascii="Comic Sans MS" w:hAnsi="Comic Sans MS"/>
-        </w:rPr>
-        <w:tab/>
-        <w:t>headsame = 1;</w:t>
-      </w:r>
-    </w:p>
-    <w:p>
-      <w:pPr>
-        <w:rPr>
-          <w:rFonts w:ascii="Comic Sans MS" w:hAnsi="Comic Sans MS"/>
-        </w:rPr>
-      </w:pPr>
-      <w:r>
-        <w:rPr>
-          <w:rFonts w:ascii="Comic Sans MS" w:hAnsi="Comic Sans MS"/>
-        </w:rPr>
-        <w:tab/>
-      </w:r>
-      <w:r>
-        <w:rPr>
-          <w:rFonts w:ascii="Comic Sans MS" w:hAnsi="Comic Sans MS"/>
-        </w:rPr>
-        <w:tab/>
-      </w:r>
-      <w:r>
-        <w:rPr>
-          <w:rFonts w:ascii="Comic Sans MS" w:hAnsi="Comic Sans MS"/>
-        </w:rPr>
-        <w:tab/>
-      </w:r>
-      <w:r>
-        <w:rPr>
-          <w:rFonts w:ascii="Comic Sans MS" w:hAnsi="Comic Sans MS"/>
-          <w:color w:val="FF0000"/>
-        </w:rPr>
-        <w:t>break</w:t>
-      </w:r>
-      <w:r>
-        <w:rPr>
-          <w:rFonts w:ascii="Comic Sans MS" w:hAnsi="Comic Sans MS"/>
-        </w:rPr>
-        <w:t>;</w:t>
-      </w:r>
-    </w:p>
-    <w:p>
-      <w:pPr>
-        <w:rPr>
-          <w:rFonts w:ascii="Comic Sans MS" w:hAnsi="Comic Sans MS"/>
-        </w:rPr>
-      </w:pPr>
-      <w:r>
-        <w:rPr>
-          <w:rFonts w:ascii="Comic Sans MS" w:hAnsi="Comic Sans MS"/>
-        </w:rPr>
-        <w:tab/>
-      </w:r>
-      <w:r>
-        <w:rPr>
-          <w:rFonts w:ascii="Comic Sans MS" w:hAnsi="Comic Sans MS"/>
-        </w:rPr>
-        <w:tab/>
-        <w:t>}</w:t>
-      </w:r>
-    </w:p>
-    <w:p>
-      <w:pPr>
-        <w:rPr>
-          <w:rFonts w:ascii="Comic Sans MS" w:hAnsi="Comic Sans MS"/>
-        </w:rPr>
-      </w:pPr>
-      <w:r>
-        <w:rPr>
-          <w:rFonts w:ascii="Comic Sans MS" w:hAnsi="Comic Sans MS"/>
-        </w:rPr>
-        <w:tab/>
-      </w:r>
-      <w:r>
-        <w:rPr>
-          <w:rFonts w:ascii="Comic Sans MS" w:hAnsi="Comic Sans MS"/>
-        </w:rPr>
-        <w:tab/>
-        <w:t>start_L = start_L-&gt;next;</w:t>
-      </w:r>
-    </w:p>
-    <w:p>
-      <w:pPr>
-        <w:rPr>
-          <w:rFonts w:ascii="Comic Sans MS" w:hAnsi="Comic Sans MS"/>
-        </w:rPr>
-      </w:pPr>
-      <w:r>
-        <w:rPr>
-          <w:rFonts w:ascii="Comic Sans MS" w:hAnsi="Comic Sans MS"/>
-        </w:rPr>
-        <w:tab/>
-        <w:t xml:space="preserve">} </w:t>
-      </w:r>
-      <w:r>
-        <w:rPr>
-          <w:rFonts w:ascii="Comic Sans MS" w:hAnsi="Comic Sans MS"/>
-          <w:color w:val="FF0000"/>
-        </w:rPr>
-        <w:t>while</w:t>
-      </w:r>
-      <w:r>
-        <w:rPr>
-          <w:rFonts w:ascii="Comic Sans MS" w:hAnsi="Comic Sans MS"/>
-        </w:rPr>
-        <w:t xml:space="preserve"> (start_L =! L_head);</w:t>
-      </w:r>
-    </w:p>
-    <w:p>
-      <w:pPr>
-        <w:rPr>
-          <w:rFonts w:ascii="Comic Sans MS" w:hAnsi="Comic Sans MS"/>
-        </w:rPr>
-      </w:pPr>
-    </w:p>
-    <w:p>
-      <w:pPr>
-        <w:rPr>
-          <w:rFonts w:ascii="Comic Sans MS" w:hAnsi="Comic Sans MS"/>
-        </w:rPr>
-      </w:pPr>
-      <w:r>
-        <w:rPr>
-          <w:rFonts w:ascii="Comic Sans MS" w:hAnsi="Comic Sans MS"/>
-        </w:rPr>
-        <w:lastRenderedPageBreak/>
-        <w:tab/>
-      </w:r>
-      <w:r>
-        <w:rPr>
-          <w:rFonts w:ascii="Comic Sans MS" w:hAnsi="Comic Sans MS"/>
-          <w:color w:val="FF0000"/>
-        </w:rPr>
-        <w:t>if</w:t>
-      </w:r>
-      <w:r>
-        <w:rPr>
-          <w:rFonts w:ascii="Comic Sans MS" w:hAnsi="Comic Sans MS"/>
-        </w:rPr>
-        <w:t xml:space="preserve"> (headsame) {</w:t>
-      </w:r>
-    </w:p>
-    <w:p>
-      <w:pPr>
-        <w:rPr>
-          <w:rFonts w:ascii="Comic Sans MS" w:hAnsi="Comic Sans MS"/>
-        </w:rPr>
-      </w:pPr>
-      <w:r>
-        <w:rPr>
-          <w:rFonts w:ascii="Comic Sans MS" w:hAnsi="Comic Sans MS"/>
-        </w:rPr>
-        <w:tab/>
-      </w:r>
-      <w:r>
-        <w:rPr>
-          <w:rFonts w:ascii="Comic Sans MS" w:hAnsi="Comic Sans MS"/>
-        </w:rPr>
-        <w:tab/>
-      </w:r>
-      <w:r>
-        <w:rPr>
-          <w:rFonts w:ascii="Comic Sans MS" w:hAnsi="Comic Sans MS"/>
-          <w:color w:val="FF0000"/>
-        </w:rPr>
-        <w:t>do</w:t>
-      </w:r>
-      <w:r>
-        <w:rPr>
-          <w:rFonts w:ascii="Comic Sans MS" w:hAnsi="Comic Sans MS"/>
-        </w:rPr>
-        <w:t xml:space="preserve"> {</w:t>
-      </w:r>
-    </w:p>
-    <w:p>
-      <w:pPr>
-        <w:rPr>
-          <w:rFonts w:ascii="Comic Sans MS" w:hAnsi="Comic Sans MS"/>
-        </w:rPr>
-      </w:pPr>
-      <w:r>
-        <w:rPr>
-          <w:rFonts w:ascii="Comic Sans MS" w:hAnsi="Comic Sans MS"/>
-        </w:rPr>
-        <w:tab/>
-      </w:r>
-      <w:r>
-        <w:rPr>
-          <w:rFonts w:ascii="Comic Sans MS" w:hAnsi="Comic Sans MS"/>
-        </w:rPr>
-        <w:tab/>
-      </w:r>
-      <w:r>
-        <w:rPr>
-          <w:rFonts w:ascii="Comic Sans MS" w:hAnsi="Comic Sans MS"/>
-        </w:rPr>
-        <w:tab/>
-      </w:r>
-      <w:r>
-        <w:rPr>
-          <w:rFonts w:ascii="Comic Sans MS" w:hAnsi="Comic Sans MS"/>
-          <w:color w:val="FF0000"/>
-        </w:rPr>
-        <w:t>if</w:t>
-      </w:r>
-      <w:r>
-        <w:rPr>
-          <w:rFonts w:ascii="Comic Sans MS" w:hAnsi="Comic Sans MS"/>
-        </w:rPr>
-        <w:t xml:space="preserve"> (start_L-&gt;data != start_M-&gt;data) </w:t>
-      </w:r>
-      <w:r>
-        <w:rPr>
-          <w:rFonts w:ascii="Comic Sans MS" w:hAnsi="Comic Sans MS"/>
-          <w:color w:val="FF0000"/>
-        </w:rPr>
-        <w:t>return</w:t>
-      </w:r>
-      <w:r>
-        <w:rPr>
-          <w:rFonts w:ascii="Comic Sans MS" w:hAnsi="Comic Sans MS"/>
-        </w:rPr>
-        <w:t xml:space="preserve"> false;</w:t>
-      </w:r>
-    </w:p>
-    <w:p>
-      <w:pPr>
-        <w:rPr>
-          <w:rFonts w:ascii="Comic Sans MS" w:hAnsi="Comic Sans MS"/>
-        </w:rPr>
-      </w:pPr>
-      <w:r>
-        <w:rPr>
-          <w:rFonts w:ascii="Comic Sans MS" w:hAnsi="Comic Sans MS"/>
-        </w:rPr>
-        <w:tab/>
-      </w:r>
-      <w:r>
-        <w:rPr>
-          <w:rFonts w:ascii="Comic Sans MS" w:hAnsi="Comic Sans MS"/>
-        </w:rPr>
-        <w:tab/>
-      </w:r>
-      <w:r>
-        <w:rPr>
-          <w:rFonts w:ascii="Comic Sans MS" w:hAnsi="Comic Sans MS"/>
-        </w:rPr>
-        <w:tab/>
-        <w:t>start_L = start_L-&gt;next;</w:t>
-      </w:r>
-    </w:p>
-    <w:p>
-      <w:pPr>
-        <w:rPr>
-          <w:rFonts w:ascii="Comic Sans MS" w:hAnsi="Comic Sans MS"/>
-        </w:rPr>
-      </w:pPr>
-      <w:r>
-        <w:rPr>
-          <w:rFonts w:ascii="Comic Sans MS" w:hAnsi="Comic Sans MS"/>
-        </w:rPr>
-        <w:tab/>
-      </w:r>
-      <w:r>
-        <w:rPr>
-          <w:rFonts w:ascii="Comic Sans MS" w:hAnsi="Comic Sans MS"/>
-        </w:rPr>
-        <w:tab/>
-      </w:r>
-      <w:r>
-        <w:rPr>
-          <w:rFonts w:ascii="Comic Sans MS" w:hAnsi="Comic Sans MS"/>
-        </w:rPr>
-        <w:tab/>
-        <w:t>start_M = start_M-&gt;next;</w:t>
-      </w:r>
-    </w:p>
-    <w:p>
-      <w:pPr>
-        <w:rPr>
-          <w:rFonts w:ascii="Comic Sans MS" w:hAnsi="Comic Sans MS"/>
-        </w:rPr>
-      </w:pPr>
-      <w:r>
-        <w:rPr>
-          <w:rFonts w:ascii="Comic Sans MS" w:hAnsi="Comic Sans MS"/>
-        </w:rPr>
-        <w:tab/>
-      </w:r>
-      <w:r>
-        <w:rPr>
-          <w:rFonts w:ascii="Comic Sans MS" w:hAnsi="Comic Sans MS"/>
-        </w:rPr>
-        <w:tab/>
-        <w:t xml:space="preserve">} </w:t>
-      </w:r>
-      <w:r>
-        <w:rPr>
-          <w:rFonts w:ascii="Comic Sans MS" w:hAnsi="Comic Sans MS"/>
-          <w:color w:val="FF0000"/>
-        </w:rPr>
-        <w:t>while</w:t>
-      </w:r>
-      <w:r>
-        <w:rPr>
-          <w:rFonts w:ascii="Comic Sans MS" w:hAnsi="Comic Sans MS"/>
-        </w:rPr>
-        <w:t xml:space="preserve"> (start_L != L_head);</w:t>
-      </w:r>
-    </w:p>
-    <w:p>
-      <w:pPr>
-        <w:rPr>
-          <w:rFonts w:ascii="Comic Sans MS" w:hAnsi="Comic Sans MS"/>
-        </w:rPr>
-      </w:pPr>
-      <w:r>
-        <w:rPr>
-          <w:rFonts w:ascii="Comic Sans MS" w:hAnsi="Comic Sans MS"/>
-        </w:rPr>
-        <w:tab/>
-      </w:r>
-      <w:r>
-        <w:rPr>
-          <w:rFonts w:ascii="Comic Sans MS" w:hAnsi="Comic Sans MS"/>
-        </w:rPr>
-        <w:tab/>
-      </w:r>
-      <w:r>
-        <w:rPr>
-          <w:rFonts w:ascii="Comic Sans MS" w:hAnsi="Comic Sans MS"/>
-          <w:color w:val="FF0000"/>
-        </w:rPr>
-        <w:t>return</w:t>
-      </w:r>
-      <w:r>
-        <w:rPr>
-          <w:rFonts w:ascii="Comic Sans MS" w:hAnsi="Comic Sans MS"/>
-        </w:rPr>
-        <w:t xml:space="preserve"> true;</w:t>
-      </w:r>
-    </w:p>
-    <w:p>
-      <w:pPr>
-        <w:rPr>
-          <w:rFonts w:ascii="Comic Sans MS" w:hAnsi="Comic Sans MS"/>
-        </w:rPr>
-      </w:pPr>
-      <w:r>
-        <w:rPr>
-          <w:rFonts w:ascii="Comic Sans MS" w:hAnsi="Comic Sans MS"/>
-        </w:rPr>
-        <w:tab/>
-        <w:t xml:space="preserve">} </w:t>
-      </w:r>
-      <w:r>
-        <w:rPr>
-          <w:rFonts w:ascii="Comic Sans MS" w:hAnsi="Comic Sans MS"/>
-          <w:color w:val="FF0000"/>
-        </w:rPr>
-        <w:t>else</w:t>
-      </w:r>
-      <w:r>
-        <w:rPr>
-          <w:rFonts w:ascii="Comic Sans MS" w:hAnsi="Comic Sans MS"/>
+          <w:color w:val="000000" w:themeColor="text1"/>
+        </w:rPr>
+        <w:t>1</w:t>
+      </w:r>
+      <w:r>
+        <w:rPr>
+          <w:rFonts w:ascii="Comic Sans MS" w:hAnsi="Comic Sans MS" w:hint="eastAsia"/>
+          <w:b/>
+          <w:color w:val="000000" w:themeColor="text1"/>
+        </w:rPr>
+        <w:t>)</w:t>
+      </w:r>
+      <w:r>
+        <w:rPr>
+          <w:rFonts w:ascii="Comic Sans MS" w:hAnsi="Comic Sans MS" w:hint="eastAsia"/>
+          <w:color w:val="000000" w:themeColor="text1"/>
         </w:rPr>
         <w:t xml:space="preserve"> </w:t>
       </w:r>
       <w:r>
         <w:rPr>
-          <w:rFonts w:ascii="Comic Sans MS" w:hAnsi="Comic Sans MS"/>
-          <w:color w:val="FF0000"/>
-        </w:rPr>
-        <w:t>return</w:t>
-      </w:r>
-      <w:r>
-        <w:rPr>
-          <w:rFonts w:ascii="Comic Sans MS" w:hAnsi="Comic Sans MS"/>
-        </w:rPr>
-        <w:t xml:space="preserve"> false;</w:t>
-      </w:r>
-    </w:p>
-    <w:p>
-      <w:pPr>
-        <w:rPr>
-          <w:rFonts w:ascii="Comic Sans MS" w:hAnsi="Comic Sans MS"/>
-        </w:rPr>
-      </w:pPr>
-      <w:r>
-        <w:rPr>
-          <w:rFonts w:ascii="Comic Sans MS" w:hAnsi="Comic Sans MS"/>
-        </w:rPr>
-        <w:t>}</w:t>
-      </w:r>
-    </w:p>
-    <w:p>
-      <w:pPr>
-        <w:rPr>
-          <w:rFonts w:ascii="Comic Sans MS" w:hAnsi="Comic Sans MS"/>
-          <w:b/>
-          <w:color w:val="000000" w:themeColor="text1"/>
-        </w:rPr>
-      </w:pPr>
-      <w:r>
-        <w:rPr>
-          <w:rFonts w:ascii="Comic Sans MS" w:hAnsi="Comic Sans MS"/>
-          <w:b/>
-          <w:color w:val="000000" w:themeColor="text1"/>
-        </w:rPr>
-        <w:t xml:space="preserve">2.2 </w:t>
-      </w:r>
-      <w:r>
-        <w:rPr>
-          <w:rFonts w:ascii="Comic Sans MS" w:hAnsi="Comic Sans MS"/>
-          <w:b/>
-          <w:color w:val="000000" w:themeColor="text1"/>
-        </w:rPr>
-        <w:t>(4)</w:t>
-      </w:r>
-    </w:p>
-    <w:p>
-      <w:pPr>
-        <w:rPr>
-          <w:rFonts w:ascii="Comic Sans MS" w:hAnsi="Comic Sans MS"/>
-          <w:color w:val="000000" w:themeColor="text1"/>
-        </w:rPr>
-      </w:pPr>
-      <w:r>
-        <w:rPr>
-          <w:rFonts w:ascii="Comic Sans MS" w:hAnsi="Comic Sans MS"/>
-          <w:color w:val="0070C0"/>
-        </w:rPr>
-        <w:t>void</w:t>
-      </w:r>
-      <w:r>
-        <w:rPr>
-          <w:rFonts w:ascii="Comic Sans MS" w:hAnsi="Comic Sans MS"/>
-          <w:color w:val="000000" w:themeColor="text1"/>
-        </w:rPr>
-        <w:t xml:space="preserve"> swap(</w:t>
-      </w:r>
-      <w:r>
-        <w:rPr>
-          <w:rFonts w:ascii="Comic Sans MS" w:hAnsi="Comic Sans MS"/>
-          <w:color w:val="0070C0"/>
-        </w:rPr>
-        <w:t>int</w:t>
-      </w:r>
-      <w:r>
-        <w:rPr>
-          <w:rFonts w:ascii="Comic Sans MS" w:hAnsi="Comic Sans MS"/>
-          <w:color w:val="000000" w:themeColor="text1"/>
-        </w:rPr>
-        <w:t xml:space="preserve"> *a, </w:t>
-      </w:r>
-      <w:r>
-        <w:rPr>
-          <w:rFonts w:ascii="Comic Sans MS" w:hAnsi="Comic Sans MS"/>
-          <w:color w:val="0070C0"/>
-        </w:rPr>
-        <w:t>int</w:t>
-      </w:r>
-      <w:r>
-        <w:rPr>
-          <w:rFonts w:ascii="Comic Sans MS" w:hAnsi="Comic Sans MS"/>
-          <w:color w:val="000000" w:themeColor="text1"/>
-        </w:rPr>
-        <w:t xml:space="preserve"> *b) </w:t>
-      </w:r>
-      <w:r>
-        <w:rPr>
-          <w:rFonts w:ascii="Comic Sans MS" w:hAnsi="Comic Sans MS"/>
-          <w:color w:val="000000" w:themeColor="text1"/>
-        </w:rPr>
-        <w:t>{</w:t>
-      </w:r>
-    </w:p>
-    <w:p>
-      <w:pPr>
-        <w:rPr>
-          <w:rFonts w:ascii="Comic Sans MS" w:hAnsi="Comic Sans MS"/>
-          <w:color w:val="000000" w:themeColor="text1"/>
-        </w:rPr>
-      </w:pPr>
-      <w:r>
-        <w:rPr>
-          <w:rFonts w:ascii="Comic Sans MS" w:hAnsi="Comic Sans MS"/>
-          <w:color w:val="000000" w:themeColor="text1"/>
-        </w:rPr>
-        <w:tab/>
-      </w:r>
-      <w:r>
-        <w:rPr>
-          <w:rFonts w:ascii="Comic Sans MS" w:hAnsi="Comic Sans MS"/>
-          <w:color w:val="0070C0"/>
-        </w:rPr>
-        <w:t>int</w:t>
-      </w:r>
-      <w:r>
-        <w:rPr>
-          <w:rFonts w:ascii="Comic Sans MS" w:hAnsi="Comic Sans MS"/>
-          <w:color w:val="000000" w:themeColor="text1"/>
-        </w:rPr>
-        <w:t xml:space="preserve"> temp = *a;</w:t>
-      </w:r>
-    </w:p>
-    <w:p>
-      <w:pPr>
-        <w:rPr>
-          <w:rFonts w:ascii="Comic Sans MS" w:hAnsi="Comic Sans MS"/>
-          <w:color w:val="000000" w:themeColor="text1"/>
-        </w:rPr>
-      </w:pPr>
-      <w:r>
-        <w:rPr>
-          <w:rFonts w:ascii="Comic Sans MS" w:hAnsi="Comic Sans MS"/>
-          <w:color w:val="000000" w:themeColor="text1"/>
-        </w:rPr>
-        <w:tab/>
-        <w:t>*a = *b;</w:t>
-      </w:r>
-    </w:p>
-    <w:p>
-      <w:pPr>
-        <w:rPr>
-          <w:rFonts w:ascii="Comic Sans MS" w:hAnsi="Comic Sans MS"/>
-          <w:color w:val="000000" w:themeColor="text1"/>
-        </w:rPr>
-      </w:pPr>
-      <w:r>
-        <w:rPr>
-          <w:rFonts w:ascii="Comic Sans MS" w:hAnsi="Comic Sans MS"/>
-          <w:color w:val="000000" w:themeColor="text1"/>
-        </w:rPr>
-        <w:tab/>
-        <w:t>*b = temp;</w:t>
-      </w:r>
-    </w:p>
-    <w:p>
-      <w:pPr>
-        <w:rPr>
-          <w:rFonts w:ascii="Comic Sans MS" w:hAnsi="Comic Sans MS"/>
-          <w:color w:val="000000" w:themeColor="text1"/>
-        </w:rPr>
-      </w:pPr>
-      <w:r>
-        <w:rPr>
-          <w:rFonts w:ascii="Comic Sans MS" w:hAnsi="Comic Sans MS"/>
-          <w:color w:val="000000" w:themeColor="text1"/>
-        </w:rPr>
-        <w:t>}</w:t>
-      </w:r>
-    </w:p>
-    <w:p>
-      <w:pPr>
-        <w:rPr>
-          <w:rFonts w:ascii="Comic Sans MS" w:hAnsi="Comic Sans MS"/>
-          <w:color w:val="000000" w:themeColor="text1"/>
-        </w:rPr>
-      </w:pPr>
-      <w:r>
-        <w:rPr>
-          <w:rFonts w:ascii="Comic Sans MS" w:hAnsi="Comic Sans MS"/>
-          <w:color w:val="0070C0"/>
-        </w:rPr>
-        <w:t>void</w:t>
-      </w:r>
-      <w:r>
-        <w:rPr>
-          <w:rFonts w:ascii="Comic Sans MS" w:hAnsi="Comic Sans MS"/>
-          <w:color w:val="000000" w:themeColor="text1"/>
-        </w:rPr>
-        <w:t xml:space="preserve"> rearrange(</w:t>
-      </w:r>
-      <w:r>
-        <w:rPr>
-          <w:rFonts w:ascii="Comic Sans MS" w:hAnsi="Comic Sans MS"/>
-          <w:color w:val="0070C0"/>
-        </w:rPr>
-        <w:t>int</w:t>
-      </w:r>
-      <w:r>
-        <w:rPr>
-          <w:rFonts w:ascii="Comic Sans MS" w:hAnsi="Comic Sans MS"/>
-          <w:color w:val="000000" w:themeColor="text1"/>
-        </w:rPr>
-        <w:t xml:space="preserve"> array[],</w:t>
-      </w:r>
-      <w:r>
-        <w:rPr>
-          <w:rFonts w:ascii="Comic Sans MS" w:hAnsi="Comic Sans MS"/>
-          <w:color w:val="0070C0"/>
-        </w:rPr>
-        <w:t xml:space="preserve"> int</w:t>
-      </w:r>
-      <w:r>
-        <w:rPr>
-          <w:rFonts w:ascii="Comic Sans MS" w:hAnsi="Comic Sans MS"/>
-          <w:color w:val="000000" w:themeColor="text1"/>
-        </w:rPr>
-        <w:t xml:space="preserve"> pos, </w:t>
-      </w:r>
-      <w:r>
-        <w:rPr>
-          <w:rFonts w:ascii="Comic Sans MS" w:hAnsi="Comic Sans MS"/>
-          <w:color w:val="0070C0"/>
-        </w:rPr>
-        <w:t>int</w:t>
-      </w:r>
-      <w:r>
-        <w:rPr>
-          <w:rFonts w:ascii="Comic Sans MS" w:hAnsi="Comic Sans MS"/>
-          <w:color w:val="000000" w:themeColor="text1"/>
-        </w:rPr>
-        <w:t xml:space="preserve"> swapPos, </w:t>
-      </w:r>
-      <w:r>
-        <w:rPr>
-          <w:rFonts w:ascii="Comic Sans MS" w:hAnsi="Comic Sans MS"/>
-          <w:color w:val="0070C0"/>
-        </w:rPr>
-        <w:t>int</w:t>
-      </w:r>
-      <w:r>
-        <w:rPr>
-          <w:rFonts w:ascii="Comic Sans MS" w:hAnsi="Comic Sans MS"/>
-          <w:color w:val="000000" w:themeColor="text1"/>
-        </w:rPr>
-        <w:t xml:space="preserve"> max) </w:t>
-      </w:r>
-      <w:r>
-        <w:rPr>
-          <w:rFonts w:ascii="Comic Sans MS" w:hAnsi="Comic Sans MS"/>
-          <w:color w:val="000000" w:themeColor="text1"/>
-        </w:rPr>
-        <w:t>{</w:t>
-      </w:r>
-    </w:p>
-    <w:p>
-      <w:pPr>
-        <w:rPr>
-          <w:rFonts w:ascii="Comic Sans MS" w:hAnsi="Comic Sans MS"/>
-          <w:color w:val="000000" w:themeColor="text1"/>
-        </w:rPr>
-      </w:pPr>
-      <w:r>
-        <w:rPr>
-          <w:rFonts w:ascii="Comic Sans MS" w:hAnsi="Comic Sans MS"/>
-          <w:color w:val="000000" w:themeColor="text1"/>
-        </w:rPr>
-        <w:tab/>
-      </w:r>
-      <w:r>
-        <w:rPr>
-          <w:rFonts w:ascii="Comic Sans MS" w:hAnsi="Comic Sans MS"/>
-          <w:color w:val="FF0000"/>
-        </w:rPr>
-        <w:t>if</w:t>
-      </w:r>
-      <w:r>
-        <w:rPr>
-          <w:rFonts w:ascii="Comic Sans MS" w:hAnsi="Comic Sans MS"/>
-          <w:color w:val="000000" w:themeColor="text1"/>
-        </w:rPr>
-        <w:t xml:space="preserve"> (pos &gt;= max || swapPos &gt;= max) </w:t>
-      </w:r>
-      <w:r>
-        <w:rPr>
-          <w:rFonts w:ascii="Comic Sans MS" w:hAnsi="Comic Sans MS"/>
-          <w:color w:val="FF0000"/>
-        </w:rPr>
-        <w:t>return</w:t>
-      </w:r>
-      <w:r>
-        <w:rPr>
-          <w:rFonts w:ascii="Comic Sans MS" w:hAnsi="Comic Sans MS"/>
-          <w:color w:val="000000" w:themeColor="text1"/>
-        </w:rPr>
-        <w:t>;</w:t>
-      </w:r>
-    </w:p>
-    <w:p>
-      <w:pPr>
-        <w:rPr>
-          <w:rFonts w:ascii="Comic Sans MS" w:hAnsi="Comic Sans MS"/>
-          <w:color w:val="000000" w:themeColor="text1"/>
-        </w:rPr>
-      </w:pPr>
-      <w:r>
-        <w:rPr>
-          <w:rFonts w:ascii="Comic Sans MS" w:hAnsi="Comic Sans MS"/>
-          <w:color w:val="000000" w:themeColor="text1"/>
-        </w:rPr>
-        <w:tab/>
-      </w:r>
-      <w:r>
-        <w:rPr>
-          <w:rFonts w:ascii="Comic Sans MS" w:hAnsi="Comic Sans MS"/>
-          <w:color w:val="FF0000"/>
-        </w:rPr>
-        <w:t xml:space="preserve">else if </w:t>
-      </w:r>
-      <w:r>
-        <w:rPr>
-          <w:rFonts w:ascii="Comic Sans MS" w:hAnsi="Comic Sans MS"/>
-          <w:color w:val="000000" w:themeColor="text1"/>
-        </w:rPr>
-        <w:t>(array[pos]%2 != 0) {</w:t>
-      </w:r>
-    </w:p>
-    <w:p>
-      <w:pPr>
-        <w:rPr>
-          <w:rFonts w:ascii="Comic Sans MS" w:hAnsi="Comic Sans MS"/>
-          <w:color w:val="000000" w:themeColor="text1"/>
-        </w:rPr>
-      </w:pPr>
-      <w:r>
-        <w:rPr>
-          <w:rFonts w:ascii="Comic Sans MS" w:hAnsi="Comic Sans MS"/>
-          <w:color w:val="000000" w:themeColor="text1"/>
-        </w:rPr>
-        <w:tab/>
-      </w:r>
-      <w:r>
-        <w:rPr>
-          <w:rFonts w:ascii="Comic Sans MS" w:hAnsi="Comic Sans MS"/>
-          <w:color w:val="000000" w:themeColor="text1"/>
-        </w:rPr>
-        <w:tab/>
-        <w:t>swap(&amp;array[pos], &amp;array[swapPos]);</w:t>
-      </w:r>
-    </w:p>
-    <w:p>
-      <w:pPr>
-        <w:rPr>
-          <w:rFonts w:ascii="Comic Sans MS" w:hAnsi="Comic Sans MS"/>
-          <w:color w:val="000000" w:themeColor="text1"/>
-        </w:rPr>
-      </w:pPr>
-      <w:r>
-        <w:rPr>
-          <w:rFonts w:ascii="Comic Sans MS" w:hAnsi="Comic Sans MS"/>
-          <w:color w:val="000000" w:themeColor="text1"/>
-        </w:rPr>
-        <w:tab/>
-      </w:r>
-      <w:r>
-        <w:rPr>
-          <w:rFonts w:ascii="Comic Sans MS" w:hAnsi="Comic Sans MS"/>
-          <w:color w:val="000000" w:themeColor="text1"/>
-        </w:rPr>
-        <w:tab/>
-        <w:t>rearrange(array, pos, swapPos+1, max);</w:t>
-      </w:r>
-    </w:p>
-    <w:p>
-      <w:pPr>
-        <w:rPr>
-          <w:rFonts w:ascii="Comic Sans MS" w:hAnsi="Comic Sans MS"/>
-          <w:color w:val="FF0000"/>
-        </w:rPr>
-      </w:pPr>
-      <w:r>
-        <w:rPr>
-          <w:rFonts w:ascii="Comic Sans MS" w:hAnsi="Comic Sans MS"/>
-          <w:color w:val="000000" w:themeColor="text1"/>
-        </w:rPr>
-        <w:tab/>
-        <w:t xml:space="preserve">} </w:t>
-      </w:r>
-      <w:r>
-        <w:rPr>
-          <w:rFonts w:ascii="Comic Sans MS" w:hAnsi="Comic Sans MS"/>
-          <w:color w:val="FF0000"/>
-        </w:rPr>
-        <w:t>else</w:t>
-      </w:r>
-    </w:p>
-    <w:p>
-      <w:pPr>
-        <w:rPr>
-          <w:rFonts w:ascii="Comic Sans MS" w:hAnsi="Comic Sans MS"/>
-          <w:color w:val="000000" w:themeColor="text1"/>
-        </w:rPr>
-      </w:pPr>
-      <w:r>
-        <w:rPr>
-          <w:rFonts w:ascii="Comic Sans MS" w:hAnsi="Comic Sans MS"/>
-          <w:color w:val="000000" w:themeColor="text1"/>
-        </w:rPr>
-        <w:tab/>
-      </w:r>
-      <w:r>
-        <w:rPr>
-          <w:rFonts w:ascii="Comic Sans MS" w:hAnsi="Comic Sans MS"/>
-          <w:color w:val="000000" w:themeColor="text1"/>
-        </w:rPr>
-        <w:tab/>
-        <w:t>rearrange(array, pos+1, pos+2, max);</w:t>
-      </w:r>
-    </w:p>
-    <w:p>
-      <w:pPr>
-        <w:rPr>
-          <w:rFonts w:ascii="Comic Sans MS" w:hAnsi="Comic Sans MS"/>
-          <w:color w:val="000000" w:themeColor="text1"/>
-        </w:rPr>
-      </w:pPr>
-      <w:r>
-        <w:rPr>
-          <w:rFonts w:ascii="Comic Sans MS" w:hAnsi="Comic Sans MS"/>
-          <w:color w:val="000000" w:themeColor="text1"/>
-        </w:rPr>
-        <w:t>}</w:t>
-      </w:r>
-    </w:p>
-    <w:p>
-      <w:pPr>
-        <w:rPr>
-          <w:rFonts w:ascii="Comic Sans MS" w:hAnsi="Comic Sans MS"/>
-          <w:color w:val="000000" w:themeColor="text1"/>
-        </w:rPr>
-      </w:pPr>
-      <w:r>
-        <w:rPr>
-          <w:rFonts w:ascii="Comic Sans MS" w:hAnsi="Comic Sans MS"/>
-          <w:color w:val="0070C0"/>
-        </w:rPr>
-        <w:t xml:space="preserve">int </w:t>
-      </w:r>
-      <w:r>
-        <w:rPr>
-          <w:rFonts w:ascii="Comic Sans MS" w:hAnsi="Comic Sans MS"/>
-          <w:color w:val="000000" w:themeColor="text1"/>
-        </w:rPr>
-        <w:t xml:space="preserve">main() </w:t>
-      </w:r>
-      <w:r>
-        <w:rPr>
-          <w:rFonts w:ascii="Comic Sans MS" w:hAnsi="Comic Sans MS"/>
-          <w:color w:val="000000" w:themeColor="text1"/>
-        </w:rPr>
-        <w:t>{</w:t>
-      </w:r>
-    </w:p>
-    <w:p>
-      <w:pPr>
-        <w:rPr>
-          <w:rFonts w:ascii="Comic Sans MS" w:hAnsi="Comic Sans MS"/>
-          <w:color w:val="000000" w:themeColor="text1"/>
-        </w:rPr>
-      </w:pPr>
-      <w:r>
-        <w:rPr>
-          <w:rFonts w:ascii="Comic Sans MS" w:hAnsi="Comic Sans MS"/>
-          <w:color w:val="000000" w:themeColor="text1"/>
-        </w:rPr>
-        <w:tab/>
-      </w:r>
-      <w:r>
-        <w:rPr>
-          <w:rFonts w:ascii="Comic Sans MS" w:hAnsi="Comic Sans MS"/>
-          <w:color w:val="0070C0"/>
-        </w:rPr>
-        <w:t>int</w:t>
-      </w:r>
-      <w:r>
-        <w:rPr>
-          <w:rFonts w:ascii="Comic Sans MS" w:hAnsi="Comic Sans MS"/>
-          <w:color w:val="000000" w:themeColor="text1"/>
-        </w:rPr>
-        <w:t xml:space="preserve"> array[max];</w:t>
-      </w:r>
-    </w:p>
-    <w:p>
-      <w:pPr>
-        <w:rPr>
-          <w:rFonts w:ascii="Comic Sans MS" w:hAnsi="Comic Sans MS"/>
-        </w:rPr>
-      </w:pPr>
-      <w:r>
-        <w:rPr>
-          <w:rFonts w:ascii="Comic Sans MS" w:hAnsi="Comic Sans MS"/>
-        </w:rPr>
-        <w:tab/>
-        <w:t>//....process array</w:t>
-      </w:r>
-    </w:p>
-    <w:p>
-      <w:pPr>
-        <w:rPr>
-          <w:rFonts w:ascii="Comic Sans MS" w:hAnsi="Comic Sans MS"/>
-          <w:color w:val="000000" w:themeColor="text1"/>
-        </w:rPr>
-      </w:pPr>
-      <w:r>
-        <w:rPr>
-          <w:rFonts w:ascii="Comic Sans MS" w:hAnsi="Comic Sans MS"/>
-          <w:color w:val="000000" w:themeColor="text1"/>
-        </w:rPr>
-        <w:tab/>
-        <w:t>rearrange(array, 0, 1, max);</w:t>
-      </w:r>
-    </w:p>
-    <w:p>
-      <w:pPr>
-        <w:rPr>
-          <w:rFonts w:ascii="Comic Sans MS" w:hAnsi="Comic Sans MS"/>
-          <w:color w:val="000000" w:themeColor="text1"/>
-        </w:rPr>
-      </w:pPr>
-      <w:r>
-        <w:rPr>
-          <w:rFonts w:ascii="Comic Sans MS" w:hAnsi="Comic Sans MS"/>
-          <w:color w:val="000000" w:themeColor="text1"/>
-        </w:rPr>
-        <w:tab/>
-      </w:r>
-      <w:r>
-        <w:rPr>
-          <w:rFonts w:ascii="Comic Sans MS" w:hAnsi="Comic Sans MS"/>
-          <w:color w:val="FF0000"/>
-        </w:rPr>
-        <w:t>return</w:t>
-      </w:r>
-      <w:r>
-        <w:rPr>
-          <w:rFonts w:ascii="Comic Sans MS" w:hAnsi="Comic Sans MS"/>
-          <w:color w:val="000000" w:themeColor="text1"/>
-        </w:rPr>
-        <w:t xml:space="preserve"> 0;</w:t>
-      </w:r>
-    </w:p>
-    <w:p>
-      <w:pPr>
-        <w:rPr>
-          <w:rFonts w:ascii="Comic Sans MS" w:hAnsi="Comic Sans MS"/>
-          <w:color w:val="000000" w:themeColor="text1"/>
-        </w:rPr>
-      </w:pPr>
-      <w:r>
-        <w:rPr>
-          <w:rFonts w:ascii="Comic Sans MS" w:hAnsi="Comic Sans MS"/>
-          <w:color w:val="000000" w:themeColor="text1"/>
-        </w:rPr>
-        <w:t>}</w:t>
-      </w:r>
-    </w:p>
-    <w:p>
-      <w:pPr>
-        <w:rPr>
-          <w:rFonts w:ascii="Comic Sans MS" w:hAnsi="Comic Sans MS"/>
-          <w:b/>
-          <w:color w:val="000000" w:themeColor="text1"/>
-        </w:rPr>
-      </w:pPr>
-      <w:r>
-        <w:rPr>
-          <w:rFonts w:ascii="Comic Sans MS" w:hAnsi="Comic Sans MS"/>
-          <w:b/>
-          <w:color w:val="000000" w:themeColor="text1"/>
-        </w:rPr>
-        <w:t>2.2 (5)</w:t>
-      </w:r>
-    </w:p>
-    <w:p>
-      <w:pPr>
-        <w:rPr>
-          <w:rFonts w:ascii="Comic Sans MS" w:hAnsi="Comic Sans MS"/>
-          <w:color w:val="000000" w:themeColor="text1"/>
-        </w:rPr>
-      </w:pPr>
-      <w:r>
-        <w:rPr>
-          <w:rFonts w:ascii="Comic Sans MS" w:hAnsi="Comic Sans MS"/>
-          <w:color w:val="0070C0"/>
-        </w:rPr>
-        <w:t>int</w:t>
-      </w:r>
-      <w:r>
-        <w:rPr>
-          <w:rFonts w:ascii="Comic Sans MS" w:hAnsi="Comic Sans MS"/>
-          <w:color w:val="000000" w:themeColor="text1"/>
-        </w:rPr>
-        <w:t xml:space="preserve"> swapPos = 1;</w:t>
-      </w:r>
-    </w:p>
-    <w:p>
-      <w:pPr>
-        <w:rPr>
-          <w:rFonts w:ascii="Comic Sans MS" w:hAnsi="Comic Sans MS"/>
-          <w:color w:val="000000" w:themeColor="text1"/>
-        </w:rPr>
-      </w:pPr>
-      <w:r>
-        <w:rPr>
-          <w:rFonts w:ascii="Comic Sans MS" w:hAnsi="Comic Sans MS"/>
-          <w:color w:val="FF0000"/>
-        </w:rPr>
-        <w:t>for</w:t>
-      </w:r>
-      <w:r>
-        <w:rPr>
-          <w:rFonts w:ascii="Comic Sans MS" w:hAnsi="Comic Sans MS"/>
-          <w:color w:val="000000" w:themeColor="text1"/>
-        </w:rPr>
-        <w:t xml:space="preserve"> (</w:t>
-      </w:r>
-      <w:r>
-        <w:rPr>
-          <w:rFonts w:ascii="Comic Sans MS" w:hAnsi="Comic Sans MS"/>
-          <w:color w:val="0070C0"/>
-        </w:rPr>
-        <w:t>int</w:t>
-      </w:r>
-      <w:r>
-        <w:rPr>
-          <w:rFonts w:ascii="Comic Sans MS" w:hAnsi="Comic Sans MS"/>
-          <w:color w:val="000000" w:themeColor="text1"/>
-        </w:rPr>
-        <w:t xml:space="preserve"> i = 0 ; i &lt; max ; i++) {</w:t>
-      </w:r>
-    </w:p>
-    <w:p>
-      <w:pPr>
-        <w:rPr>
-          <w:rFonts w:ascii="Comic Sans MS" w:hAnsi="Comic Sans MS"/>
-          <w:color w:val="000000" w:themeColor="text1"/>
-        </w:rPr>
-      </w:pPr>
-      <w:r>
-        <w:rPr>
-          <w:rFonts w:ascii="Comic Sans MS" w:hAnsi="Comic Sans MS"/>
-          <w:color w:val="000000" w:themeColor="text1"/>
-        </w:rPr>
-        <w:tab/>
-      </w:r>
-      <w:r>
-        <w:rPr>
-          <w:rFonts w:ascii="Comic Sans MS" w:hAnsi="Comic Sans MS"/>
-          <w:color w:val="FF0000"/>
-        </w:rPr>
-        <w:t>if</w:t>
-      </w:r>
-      <w:r>
-        <w:rPr>
-          <w:rFonts w:ascii="Comic Sans MS" w:hAnsi="Comic Sans MS"/>
-          <w:color w:val="000000" w:themeColor="text1"/>
-        </w:rPr>
-        <w:t xml:space="preserve"> (array[i]%2 == 0) {</w:t>
-      </w:r>
-    </w:p>
-    <w:p>
-      <w:pPr>
-        <w:rPr>
-          <w:rFonts w:ascii="Comic Sans MS" w:hAnsi="Comic Sans MS"/>
-          <w:color w:val="000000" w:themeColor="text1"/>
-        </w:rPr>
-      </w:pPr>
-      <w:r>
-        <w:rPr>
-          <w:rFonts w:ascii="Comic Sans MS" w:hAnsi="Comic Sans MS"/>
-          <w:color w:val="000000" w:themeColor="text1"/>
-        </w:rPr>
-        <w:tab/>
-      </w:r>
-      <w:r>
-        <w:rPr>
-          <w:rFonts w:ascii="Comic Sans MS" w:hAnsi="Comic Sans MS"/>
-          <w:color w:val="000000" w:themeColor="text1"/>
-        </w:rPr>
-        <w:tab/>
-      </w:r>
-      <w:r>
-        <w:rPr>
-          <w:rFonts w:ascii="Comic Sans MS" w:hAnsi="Comic Sans MS"/>
-          <w:color w:val="000000" w:themeColor="text1"/>
-        </w:rPr>
-        <w:t>swapPos = i + 2;</w:t>
-      </w:r>
-    </w:p>
-    <w:p>
-      <w:pPr>
-        <w:rPr>
-          <w:rFonts w:ascii="Comic Sans MS" w:hAnsi="Comic Sans MS"/>
-          <w:color w:val="000000" w:themeColor="text1"/>
-        </w:rPr>
-      </w:pPr>
-      <w:r>
-        <w:rPr>
-          <w:rFonts w:ascii="Comic Sans MS" w:hAnsi="Comic Sans MS"/>
-          <w:color w:val="000000" w:themeColor="text1"/>
-        </w:rPr>
-        <w:tab/>
-      </w:r>
-      <w:r>
-        <w:rPr>
-          <w:rFonts w:ascii="Comic Sans MS" w:hAnsi="Comic Sans MS"/>
-          <w:color w:val="000000" w:themeColor="text1"/>
-        </w:rPr>
-        <w:tab/>
-      </w:r>
-      <w:r>
-        <w:rPr>
-          <w:rFonts w:ascii="Comic Sans MS" w:hAnsi="Comic Sans MS"/>
-          <w:color w:val="000000" w:themeColor="text1"/>
-        </w:rPr>
-        <w:t>continue;</w:t>
-      </w:r>
-    </w:p>
-    <w:p>
-      <w:pPr>
-        <w:rPr>
-          <w:rFonts w:ascii="Comic Sans MS" w:hAnsi="Comic Sans MS"/>
-          <w:color w:val="000000" w:themeColor="text1"/>
-        </w:rPr>
-      </w:pPr>
-      <w:r>
-        <w:rPr>
-          <w:rFonts w:ascii="Comic Sans MS" w:hAnsi="Comic Sans MS"/>
-          <w:color w:val="000000" w:themeColor="text1"/>
-        </w:rPr>
-        <w:tab/>
-        <w:t>}</w:t>
-      </w:r>
-      <w:r>
-        <w:rPr>
-          <w:rFonts w:ascii="Comic Sans MS" w:hAnsi="Comic Sans MS" w:hint="eastAsia"/>
-          <w:color w:val="000000" w:themeColor="text1"/>
-        </w:rPr>
-        <w:t xml:space="preserve"> </w:t>
-      </w:r>
-      <w:r>
-        <w:rPr>
-          <w:rFonts w:ascii="Comic Sans MS" w:hAnsi="Comic Sans MS"/>
-          <w:color w:val="FF0000"/>
-        </w:rPr>
-        <w:t>else if</w:t>
-      </w:r>
-      <w:r>
-        <w:rPr>
-          <w:rFonts w:ascii="Comic Sans MS" w:hAnsi="Comic Sans MS"/>
-          <w:color w:val="000000" w:themeColor="text1"/>
-        </w:rPr>
-        <w:t xml:space="preserve"> (array[i]%2 != 2) {</w:t>
-      </w:r>
-    </w:p>
-    <w:p>
-      <w:pPr>
-        <w:rPr>
-          <w:rFonts w:ascii="Comic Sans MS" w:hAnsi="Comic Sans MS"/>
-          <w:color w:val="000000" w:themeColor="text1"/>
-        </w:rPr>
-      </w:pPr>
-      <w:r>
-        <w:rPr>
-          <w:rFonts w:ascii="Comic Sans MS" w:hAnsi="Comic Sans MS"/>
-          <w:color w:val="000000" w:themeColor="text1"/>
-        </w:rPr>
-        <w:tab/>
-      </w:r>
-      <w:r>
-        <w:rPr>
-          <w:rFonts w:ascii="Comic Sans MS" w:hAnsi="Comic Sans MS"/>
-          <w:color w:val="000000" w:themeColor="text1"/>
-        </w:rPr>
-        <w:tab/>
-      </w:r>
-      <w:r>
-        <w:rPr>
-          <w:rFonts w:ascii="Comic Sans MS" w:hAnsi="Comic Sans MS"/>
-          <w:color w:val="000000" w:themeColor="text1"/>
-        </w:rPr>
-        <w:t>swap(array[i], array[swapPos]);</w:t>
-      </w:r>
-    </w:p>
-    <w:p>
-      <w:pPr>
-        <w:rPr>
-          <w:rFonts w:ascii="Comic Sans MS" w:hAnsi="Comic Sans MS"/>
-          <w:color w:val="000000" w:themeColor="text1"/>
-        </w:rPr>
-      </w:pPr>
-      <w:r>
-        <w:rPr>
-          <w:rFonts w:ascii="Comic Sans MS" w:hAnsi="Comic Sans MS"/>
-          <w:color w:val="000000" w:themeColor="text1"/>
-        </w:rPr>
-        <w:tab/>
-      </w:r>
-      <w:r>
-        <w:rPr>
-          <w:rFonts w:ascii="Comic Sans MS" w:hAnsi="Comic Sans MS"/>
-          <w:color w:val="000000" w:themeColor="text1"/>
-        </w:rPr>
-        <w:tab/>
-      </w:r>
-      <w:r>
-        <w:rPr>
-          <w:rFonts w:ascii="Comic Sans MS" w:hAnsi="Comic Sans MS"/>
-          <w:color w:val="000000" w:themeColor="text1"/>
-        </w:rPr>
-        <w:t>swapPos++;</w:t>
-      </w:r>
-    </w:p>
-    <w:p>
-      <w:pPr>
-        <w:rPr>
-          <w:rFonts w:ascii="Comic Sans MS" w:hAnsi="Comic Sans MS"/>
-          <w:color w:val="000000" w:themeColor="text1"/>
-        </w:rPr>
-      </w:pPr>
-      <w:r>
-        <w:rPr>
-          <w:rFonts w:ascii="Comic Sans MS" w:hAnsi="Comic Sans MS"/>
-          <w:color w:val="000000" w:themeColor="text1"/>
-        </w:rPr>
-        <w:lastRenderedPageBreak/>
-        <w:tab/>
-      </w:r>
-      <w:r>
-        <w:rPr>
-          <w:rFonts w:ascii="Comic Sans MS" w:hAnsi="Comic Sans MS"/>
-          <w:color w:val="000000" w:themeColor="text1"/>
-        </w:rPr>
-        <w:t>}</w:t>
-      </w:r>
-    </w:p>
-    <w:p>
-      <w:pPr>
-        <w:rPr>
-          <w:rFonts w:ascii="Comic Sans MS" w:hAnsi="Comic Sans MS" w:hint="eastAsia"/>
-          <w:color w:val="000000" w:themeColor="text1"/>
-        </w:rPr>
-      </w:pPr>
-      <w:r>
-        <w:rPr>
-          <w:rFonts w:ascii="Comic Sans MS" w:hAnsi="Comic Sans MS"/>
-          <w:color w:val="000000" w:themeColor="text1"/>
-        </w:rPr>
-        <w:t>}</w:t>
-      </w:r>
-    </w:p>
-    <w:p>
-      <w:pPr>
-        <w:rPr>
-          <w:rFonts w:ascii="Comic Sans MS" w:hAnsi="Comic Sans MS"/>
-          <w:color w:val="000000" w:themeColor="text1"/>
-        </w:rPr>
-      </w:pPr>
-      <w:r>
-        <w:rPr>
-          <w:rFonts w:ascii="Comic Sans MS" w:hAnsi="Comic Sans MS"/>
-          <w:color w:val="000000" w:themeColor="text1"/>
-        </w:rPr>
-        <w:t>2.3</w:t>
-      </w:r>
-    </w:p>
-    <w:p>
-      <w:pPr>
-        <w:rPr>
-          <w:rFonts w:ascii="Comic Sans MS" w:hAnsi="Comic Sans MS"/>
-          <w:color w:val="000000" w:themeColor="text1"/>
-        </w:rPr>
-      </w:pPr>
-    </w:p>
-    <w:p>
-      <w:pPr>
-        <w:rPr>
-          <w:rFonts w:ascii="Comic Sans MS" w:hAnsi="Comic Sans MS"/>
-          <w:color w:val="000000" w:themeColor="text1"/>
-        </w:rPr>
-      </w:pPr>
-      <w:r>
-        <w:rPr>
-          <w:rFonts w:ascii="Comic Sans MS" w:hAnsi="Comic Sans MS"/>
-          <w:color w:val="000000" w:themeColor="text1"/>
-        </w:rPr>
-        <w:t>2.4</w:t>
-      </w:r>
-    </w:p>
-    <w:p>
-      <w:pPr>
-        <w:rPr>
-          <w:rFonts w:ascii="Comic Sans MS" w:hAnsi="Comic Sans MS"/>
-          <w:color w:val="000000" w:themeColor="text1"/>
-        </w:rPr>
-      </w:pPr>
-      <w:r>
-        <w:rPr>
-          <w:rFonts w:ascii="Comic Sans MS" w:hAnsi="Comic Sans MS" w:hint="eastAsia"/>
-          <w:color w:val="000000" w:themeColor="text1"/>
-        </w:rPr>
-        <w:t>(</w:t>
-      </w:r>
-      <w:r>
-        <w:rPr>
-          <w:rFonts w:ascii="Comic Sans MS" w:hAnsi="Comic Sans MS"/>
-          <w:color w:val="000000" w:themeColor="text1"/>
-        </w:rPr>
-        <w:t>1</w:t>
-      </w:r>
-      <w:r>
-        <w:rPr>
-          <w:rFonts w:ascii="Comic Sans MS" w:hAnsi="Comic Sans MS" w:hint="eastAsia"/>
-          <w:color w:val="000000" w:themeColor="text1"/>
-        </w:rPr>
-        <w:t xml:space="preserve">) </w:t>
-      </w:r>
-      <w:r>
-        <w:rPr>
           <w:rFonts w:ascii="Comic Sans MS" w:hAnsi="Comic Sans MS" w:hint="eastAsia"/>
           <w:color w:val="000000" w:themeColor="text1"/>
         </w:rPr>
@@ -2936,7 +3374,7 @@
       <w:pPr>
         <w:ind w:firstLine="480"/>
         <w:rPr>
-          <w:rFonts w:ascii="Comic Sans MS" w:hAnsi="Comic Sans MS" w:hint="eastAsia"/>
+          <w:rFonts w:ascii="Comic Sans MS" w:hAnsi="Comic Sans MS"/>
           <w:color w:val="000000" w:themeColor="text1"/>
         </w:rPr>
       </w:pPr>
@@ -5857,39 +6295,7 @@
                                     <w14:round/>
                                   </w14:textOutline>
                                 </w:rPr>
-                                <w:t>_USER</w:t>
-                              </w:r>
-                              <w:r>
-                                <w:rPr>
-                                  <w:color w:val="000000" w:themeColor="text1"/>
-                                  <w14:shadow w14:blurRad="38100" w14:dist="19050" w14:dir="2700000" w14:sx="100000" w14:sy="100000" w14:kx="0" w14:ky="0" w14:algn="tl">
-                                    <w14:schemeClr w14:val="dk1">
-                                      <w14:alpha w14:val="60000"/>
-                                    </w14:schemeClr>
-                                  </w14:shadow>
-                                  <w14:textOutline w14:w="0" w14:cap="flat" w14:cmpd="sng" w14:algn="ctr">
-                                    <w14:noFill/>
-                                    <w14:prstDash w14:val="solid"/>
-                                    <w14:round/>
-                                  </w14:textOutline>
-                                </w:rPr>
-                                <w:t xml:space="preserve">[ </w:t>
-                              </w:r>
-                              <w:r>
-                                <w:rPr>
-                                  <w:color w:val="000000" w:themeColor="text1"/>
-                                  <w14:shadow w14:blurRad="38100" w14:dist="19050" w14:dir="2700000" w14:sx="100000" w14:sy="100000" w14:kx="0" w14:ky="0" w14:algn="tl">
-                                    <w14:schemeClr w14:val="dk1">
-                                      <w14:alpha w14:val="60000"/>
-                                    </w14:schemeClr>
-                                  </w14:shadow>
-                                  <w14:textOutline w14:w="0" w14:cap="flat" w14:cmpd="sng" w14:algn="ctr">
-                                    <w14:noFill/>
-                                    <w14:prstDash w14:val="solid"/>
-                                    <w14:round/>
-                                  </w14:textOutline>
-                                </w:rPr>
-                                <w:t>]</w:t>
+                                <w:t>_USER[ ]</w:t>
                               </w:r>
                               <w:r>
                                 <w:rPr>
@@ -6287,7 +6693,6 @@
                               <w:pPr>
                                 <w:jc w:val="both"/>
                                 <w:rPr>
-                                  <w:rFonts w:hint="eastAsia"/>
                                   <w:color w:val="000000" w:themeColor="text1"/>
                                   <w14:shadow w14:blurRad="38100" w14:dist="19050" w14:dir="2700000" w14:sx="100000" w14:sy="100000" w14:kx="0" w14:ky="0" w14:algn="tl">
                                     <w14:schemeClr w14:val="dk1">
@@ -6557,7 +6962,6 @@
                               <w:pPr>
                                 <w:jc w:val="both"/>
                                 <w:rPr>
-                                  <w:rFonts w:hint="eastAsia"/>
                                   <w:color w:val="000000" w:themeColor="text1"/>
                                   <w14:shadow w14:blurRad="38100" w14:dist="19050" w14:dir="2700000" w14:sx="100000" w14:sy="100000" w14:kx="0" w14:ky="0" w14:algn="tl">
                                     <w14:schemeClr w14:val="dk1">
@@ -6739,7 +7143,7 @@
                                 <w:ind w:left="1440" w:firstLine="480"/>
                                 <w:jc w:val="both"/>
                                 <w:rPr>
-                                  <w:rFonts w:ascii="新細明體" w:eastAsia="新細明體" w:hAnsi="新細明體" w:hint="eastAsia"/>
+                                  <w:rFonts w:ascii="新細明體" w:eastAsia="新細明體" w:hAnsi="新細明體"/>
                                   <w:color w:val="000000" w:themeColor="text1"/>
                                   <w14:shadow w14:blurRad="38100" w14:dist="19050" w14:dir="2700000" w14:sx="100000" w14:sy="100000" w14:kx="0" w14:ky="0" w14:algn="tl">
                                     <w14:schemeClr w14:val="dk1">
@@ -9363,7 +9767,7 @@
     <w:p>
       <w:pPr>
         <w:rPr>
-          <w:rFonts w:ascii="Comic Sans MS" w:hAnsi="Comic Sans MS" w:hint="eastAsia"/>
+          <w:rFonts w:ascii="Comic Sans MS" w:hAnsi="Comic Sans MS"/>
           <w:color w:val="000000" w:themeColor="text1"/>
         </w:rPr>
       </w:pPr>
@@ -9613,14 +10017,7 @@
           <w:rFonts w:ascii="Comic Sans MS" w:hAnsi="Comic Sans MS" w:hint="eastAsia"/>
           <w:color w:val="000000" w:themeColor="text1"/>
         </w:rPr>
-        <w:t>：</w:t>
-      </w:r>
-      <w:r>
-        <w:rPr>
-          <w:rFonts w:ascii="Comic Sans MS" w:hAnsi="Comic Sans MS" w:hint="eastAsia"/>
-          <w:color w:val="000000" w:themeColor="text1"/>
-        </w:rPr>
-        <w:t>直接找到</w:t>
+        <w:t>：直接找到</w:t>
       </w:r>
       <w:r>
         <w:rPr>
@@ -9648,14 +10045,7 @@
           <w:rFonts w:ascii="Comic Sans MS" w:hAnsi="Comic Sans MS" w:hint="eastAsia"/>
           <w:color w:val="000000" w:themeColor="text1"/>
         </w:rPr>
-        <w:t>資料</w:t>
-      </w:r>
-      <w:r>
-        <w:rPr>
-          <w:rFonts w:ascii="Comic Sans MS" w:hAnsi="Comic Sans MS" w:hint="eastAsia"/>
-          <w:color w:val="000000" w:themeColor="text1"/>
-        </w:rPr>
-        <w:t>，此時再宣告一個</w:t>
+        <w:t>資料，此時再宣告一個</w:t>
       </w:r>
       <w:r>
         <w:rPr>
@@ -10205,14 +10595,7 @@
           <w:rFonts w:ascii="Comic Sans MS" w:hAnsi="Comic Sans MS" w:hint="eastAsia"/>
           <w:color w:val="000000" w:themeColor="text1"/>
         </w:rPr>
-        <w:t>，結著</w:t>
-      </w:r>
-      <w:r>
-        <w:rPr>
-          <w:rFonts w:ascii="Comic Sans MS" w:hAnsi="Comic Sans MS" w:hint="eastAsia"/>
-          <w:color w:val="000000" w:themeColor="text1"/>
-        </w:rPr>
-        <w:t>依照剛剛排好的</w:t>
+        <w:t>，結著依照剛剛排好的</w:t>
       </w:r>
       <w:r>
         <w:rPr>
@@ -10514,7 +10897,7 @@
         <w:widowControl/>
         <w:jc w:val="both"/>
         <w:rPr>
-          <w:rFonts w:ascii="Comic Sans MS" w:hAnsi="Comic Sans MS" w:hint="eastAsia"/>
+          <w:rFonts w:ascii="Comic Sans MS" w:hAnsi="Comic Sans MS"/>
           <w:color w:val="000000" w:themeColor="text1"/>
         </w:rPr>
       </w:pPr>

</xml_diff>